<commit_message>
Update Software Testing Report.docx
Testing report
</commit_message>
<xml_diff>
--- a/Software Testing Report.docx
+++ b/Software Testing Report.docx
@@ -1,10 +1,10 @@
 
 <file path=word/document.xml><?xml version="1.0" encoding="utf-8"?>
-<w:document xmlns:wpc="http://schemas.microsoft.com/office/word/2010/wordprocessingCanvas" xmlns:mc="http://schemas.openxmlformats.org/markup-compatibility/2006" xmlns:o="urn:schemas-microsoft-com:office:office" xmlns:r="http://schemas.openxmlformats.org/officeDocument/2006/relationships" xmlns:m="http://schemas.openxmlformats.org/officeDocument/2006/math" xmlns:v="urn:schemas-microsoft-com:vml" xmlns:wp14="http://schemas.microsoft.com/office/word/2010/wordprocessingDrawing" xmlns:wp="http://schemas.openxmlformats.org/drawingml/2006/wordprocessingDrawing" xmlns:w10="urn:schemas-microsoft-com:office:word" xmlns:w="http://schemas.openxmlformats.org/wordprocessingml/2006/main" xmlns:w14="http://schemas.microsoft.com/office/word/2010/wordml" xmlns:w15="http://schemas.microsoft.com/office/word/2012/wordml" xmlns:wpg="http://schemas.microsoft.com/office/word/2010/wordprocessingGroup" xmlns:wpi="http://schemas.microsoft.com/office/word/2010/wordprocessingInk" xmlns:wne="http://schemas.microsoft.com/office/word/2006/wordml" xmlns:wps="http://schemas.microsoft.com/office/word/2010/wordprocessingShape" mc:Ignorable="w14 w15 wp14">
+<w:document xmlns:wpc="http://schemas.microsoft.com/office/word/2010/wordprocessingCanvas" xmlns:cx="http://schemas.microsoft.com/office/drawing/2014/chartex" xmlns:cx1="http://schemas.microsoft.com/office/drawing/2015/9/8/chartex" xmlns:cx2="http://schemas.microsoft.com/office/drawing/2015/10/21/chartex" xmlns:cx3="http://schemas.microsoft.com/office/drawing/2016/5/9/chartex" xmlns:cx4="http://schemas.microsoft.com/office/drawing/2016/5/10/chartex" xmlns:cx5="http://schemas.microsoft.com/office/drawing/2016/5/11/chartex" xmlns:cx6="http://schemas.microsoft.com/office/drawing/2016/5/12/chartex" xmlns:cx7="http://schemas.microsoft.com/office/drawing/2016/5/13/chartex" xmlns:cx8="http://schemas.microsoft.com/office/drawing/2016/5/14/chartex" xmlns:mc="http://schemas.openxmlformats.org/markup-compatibility/2006" xmlns:aink="http://schemas.microsoft.com/office/drawing/2016/ink" xmlns:am3d="http://schemas.microsoft.com/office/drawing/2017/model3d" xmlns:o="urn:schemas-microsoft-com:office:office" xmlns:oel="http://schemas.microsoft.com/office/2019/extlst" xmlns:r="http://schemas.openxmlformats.org/officeDocument/2006/relationships" xmlns:m="http://schemas.openxmlformats.org/officeDocument/2006/math" xmlns:v="urn:schemas-microsoft-com:vml" xmlns:wp14="http://schemas.microsoft.com/office/word/2010/wordprocessingDrawing" xmlns:wp="http://schemas.openxmlformats.org/drawingml/2006/wordprocessingDrawing" xmlns:w10="urn:schemas-microsoft-com:office:word" xmlns:w="http://schemas.openxmlformats.org/wordprocessingml/2006/main" xmlns:w14="http://schemas.microsoft.com/office/word/2010/wordml" xmlns:w15="http://schemas.microsoft.com/office/word/2012/wordml" xmlns:w16cex="http://schemas.microsoft.com/office/word/2018/wordml/cex" xmlns:w16cid="http://schemas.microsoft.com/office/word/2016/wordml/cid" xmlns:w16="http://schemas.microsoft.com/office/word/2018/wordml" xmlns:w16sdtdh="http://schemas.microsoft.com/office/word/2020/wordml/sdtdatahash" xmlns:w16se="http://schemas.microsoft.com/office/word/2015/wordml/symex" xmlns:wpg="http://schemas.microsoft.com/office/word/2010/wordprocessingGroup" xmlns:wpi="http://schemas.microsoft.com/office/word/2010/wordprocessingInk" xmlns:wne="http://schemas.microsoft.com/office/word/2006/wordml" xmlns:wps="http://schemas.microsoft.com/office/word/2010/wordprocessingShape" mc:Ignorable="w14 w15 w16se w16cid w16 w16cex w16sdtdh wp14">
   <w:body>
     <w:p>
       <w:pPr>
-        <w:pStyle w:val="Title"/>
+        <w:pStyle w:val="a4"/>
       </w:pPr>
       <w:r>
         <w:t xml:space="preserve">Software </w:t>
@@ -18,7 +18,7 @@
     </w:p>
     <w:p>
       <w:pPr>
-        <w:pStyle w:val="Title"/>
+        <w:pStyle w:val="a4"/>
       </w:pPr>
       <w:r>
         <w:t>&lt;Project Name&gt;</w:t>
@@ -26,70 +26,56 @@
     </w:p>
     <w:p>
       <w:pPr>
-        <w:pStyle w:val="Normal"/>
-        <w:spacing w:after="200" w:line="276" w:lineRule="auto"/>
         <w:rPr>
-          <w:rFonts w:ascii="Calibri" w:hAnsi="Calibri" w:eastAsia="Calibri" w:cs="Calibri"/>
-          <w:b w:val="0"/>
-          <w:bCs w:val="0"/>
-          <w:i w:val="0"/>
-          <w:iCs w:val="0"/>
-          <w:caps w:val="0"/>
-          <w:smallCaps w:val="0"/>
-          <w:noProof w:val="0"/>
-          <w:color w:val="000000" w:themeColor="text1" w:themeTint="FF" w:themeShade="FF"/>
+          <w:rFonts w:ascii="Calibri" w:eastAsia="Calibri" w:hAnsi="Calibri" w:cs="Calibri"/>
+          <w:color w:val="000000" w:themeColor="text1"/>
           <w:sz w:val="24"/>
           <w:szCs w:val="24"/>
-          <w:lang w:val="en-AU"/>
         </w:rPr>
       </w:pPr>
       <w:r>
-        <w:rPr/>
         <w:t>Student Name</w:t>
       </w:r>
       <w:r>
-        <w:rPr/>
         <w:t>s</w:t>
       </w:r>
       <w:r>
-        <w:rPr/>
         <w:t xml:space="preserve">: </w:t>
+      </w:r>
+      <w:r>
+        <w:rPr>
+          <w:rFonts w:ascii="Calibri" w:eastAsia="Calibri" w:hAnsi="Calibri" w:cs="Calibri"/>
+          <w:b/>
+          <w:bCs/>
+          <w:color w:val="000000" w:themeColor="text1"/>
+          <w:sz w:val="24"/>
+          <w:szCs w:val="24"/>
+        </w:rPr>
+        <w:t xml:space="preserve">Zhaocheng Dong, </w:t>
       </w:r>
       <w:proofErr w:type="spellStart"/>
       <w:r>
         <w:rPr>
-          <w:rFonts w:ascii="Calibri" w:hAnsi="Calibri" w:eastAsia="Calibri" w:cs="Calibri"/>
-          <w:b w:val="1"/>
-          <w:bCs w:val="1"/>
-          <w:i w:val="0"/>
-          <w:iCs w:val="0"/>
-          <w:caps w:val="0"/>
-          <w:smallCaps w:val="0"/>
-          <w:noProof w:val="0"/>
-          <w:color w:val="000000" w:themeColor="text1" w:themeTint="FF" w:themeShade="FF"/>
+          <w:rFonts w:ascii="Calibri" w:eastAsia="Calibri" w:hAnsi="Calibri" w:cs="Calibri"/>
+          <w:b/>
+          <w:bCs/>
+          <w:color w:val="000000" w:themeColor="text1"/>
           <w:sz w:val="24"/>
           <w:szCs w:val="24"/>
-          <w:lang w:val="en-AU"/>
         </w:rPr>
-        <w:t>Zhaocheng</w:t>
+        <w:t>Zihao</w:t>
       </w:r>
       <w:proofErr w:type="spellEnd"/>
       <w:r>
         <w:rPr>
-          <w:rFonts w:ascii="Calibri" w:hAnsi="Calibri" w:eastAsia="Calibri" w:cs="Calibri"/>
-          <w:b w:val="1"/>
-          <w:bCs w:val="1"/>
-          <w:i w:val="0"/>
-          <w:iCs w:val="0"/>
-          <w:caps w:val="0"/>
-          <w:smallCaps w:val="0"/>
-          <w:noProof w:val="0"/>
-          <w:color w:val="000000" w:themeColor="text1" w:themeTint="FF" w:themeShade="FF"/>
+          <w:rFonts w:ascii="Calibri" w:eastAsia="Calibri" w:hAnsi="Calibri" w:cs="Calibri"/>
+          <w:b/>
+          <w:bCs/>
+          <w:color w:val="000000" w:themeColor="text1"/>
           <w:sz w:val="24"/>
           <w:szCs w:val="24"/>
-          <w:lang w:val="en-AU"/>
         </w:rPr>
-        <w:t xml:space="preserve"> Dong, Zihao Cheng, Yidan Zhang</w:t>
+        <w:t xml:space="preserve"> Cheng, Yidan Zhang</w:t>
       </w:r>
     </w:p>
     <w:p>
@@ -100,7 +86,7 @@
     <w:sdt>
       <w:sdtPr>
         <w:rPr>
-          <w:rFonts w:asciiTheme="minorHAnsi" w:hAnsiTheme="minorHAnsi" w:eastAsiaTheme="minorEastAsia" w:cstheme="minorBidi"/>
+          <w:rFonts w:asciiTheme="minorHAnsi" w:eastAsiaTheme="minorEastAsia" w:hAnsiTheme="minorHAnsi" w:cstheme="minorBidi"/>
           <w:b w:val="0"/>
           <w:bCs w:val="0"/>
           <w:color w:val="auto"/>
@@ -121,7 +107,7 @@
       <w:sdtContent>
         <w:p>
           <w:pPr>
-            <w:pStyle w:val="TOCHeading"/>
+            <w:pStyle w:val="TOC"/>
           </w:pPr>
           <w:r>
             <w:t>Table of Contents</w:t>
@@ -163,10 +149,10 @@
             </w:rPr>
             <w:fldChar w:fldCharType="separate"/>
           </w:r>
-          <w:hyperlink w:history="1" w:anchor="_Toc49779837">
-            <w:r>
-              <w:rPr>
-                <w:rStyle w:val="Hyperlink"/>
+          <w:hyperlink w:anchor="_Toc49779837" w:history="1">
+            <w:r>
+              <w:rPr>
+                <w:rStyle w:val="af5"/>
                 <w:noProof/>
               </w:rPr>
               <w:t>1.0</w:t>
@@ -180,7 +166,7 @@
             </w:r>
             <w:r>
               <w:rPr>
-                <w:rStyle w:val="Hyperlink"/>
+                <w:rStyle w:val="af5"/>
                 <w:noProof/>
               </w:rPr>
               <w:t>Unit Tests</w:t>
@@ -247,10 +233,10 @@
               <w:lang w:eastAsia="en-AU"/>
             </w:rPr>
           </w:pPr>
-          <w:hyperlink w:history="1" w:anchor="_Toc49779838">
-            <w:r>
-              <w:rPr>
-                <w:rStyle w:val="Hyperlink"/>
+          <w:hyperlink w:anchor="_Toc49779838" w:history="1">
+            <w:r>
+              <w:rPr>
+                <w:rStyle w:val="af5"/>
                 <w:noProof/>
               </w:rPr>
               <w:t>2.0</w:t>
@@ -264,7 +250,7 @@
             </w:r>
             <w:r>
               <w:rPr>
-                <w:rStyle w:val="Hyperlink"/>
+                <w:rStyle w:val="af5"/>
                 <w:noProof/>
               </w:rPr>
               <w:t>Coverage Report</w:t>
@@ -331,10 +317,10 @@
               <w:lang w:eastAsia="en-AU"/>
             </w:rPr>
           </w:pPr>
-          <w:hyperlink w:history="1" w:anchor="_Toc49779839">
-            <w:r>
-              <w:rPr>
-                <w:rStyle w:val="Hyperlink"/>
+          <w:hyperlink w:anchor="_Toc49779839" w:history="1">
+            <w:r>
+              <w:rPr>
+                <w:rStyle w:val="af5"/>
                 <w:noProof/>
               </w:rPr>
               <w:t>3.0</w:t>
@@ -348,7 +334,7 @@
             </w:r>
             <w:r>
               <w:rPr>
-                <w:rStyle w:val="Hyperlink"/>
+                <w:rStyle w:val="af5"/>
                 <w:noProof/>
               </w:rPr>
               <w:t>Requirements Acceptance Testing</w:t>
@@ -416,10 +402,7 @@
       </w:sdtContent>
     </w:sdt>
     <w:p/>
-    <w:p>
-      <w:bookmarkStart w:name="_GoBack" w:id="0"/>
-      <w:bookmarkEnd w:id="0"/>
-    </w:p>
+    <w:p/>
     <w:p/>
     <w:p>
       <w:r>
@@ -428,18 +411,18 @@
     </w:p>
     <w:p>
       <w:pPr>
-        <w:pStyle w:val="Heading1"/>
+        <w:pStyle w:val="1"/>
         <w:numPr>
           <w:ilvl w:val="0"/>
           <w:numId w:val="2"/>
         </w:numPr>
       </w:pPr>
-      <w:bookmarkStart w:name="_Toc49779837" w:id="1"/>
+      <w:bookmarkStart w:id="0" w:name="_Toc49779837"/>
       <w:r>
         <w:lastRenderedPageBreak/>
         <w:t>Unit Tests</w:t>
       </w:r>
-      <w:bookmarkEnd w:id="1"/>
+      <w:bookmarkEnd w:id="0"/>
     </w:p>
     <w:p/>
     <w:p>
@@ -486,12 +469,12 @@
       <w:tblPr>
         <w:tblW w:w="0" w:type="auto"/>
         <w:tblBorders>
-          <w:top w:val="single" w:color="auto" w:sz="4" w:space="0"/>
-          <w:left w:val="single" w:color="auto" w:sz="4" w:space="0"/>
-          <w:bottom w:val="single" w:color="auto" w:sz="4" w:space="0"/>
-          <w:right w:val="single" w:color="auto" w:sz="4" w:space="0"/>
-          <w:insideH w:val="single" w:color="auto" w:sz="4" w:space="0"/>
-          <w:insideV w:val="single" w:color="auto" w:sz="4" w:space="0"/>
+          <w:top w:val="single" w:sz="4" w:space="0" w:color="auto"/>
+          <w:left w:val="single" w:sz="4" w:space="0" w:color="auto"/>
+          <w:bottom w:val="single" w:sz="4" w:space="0" w:color="auto"/>
+          <w:right w:val="single" w:sz="4" w:space="0" w:color="auto"/>
+          <w:insideH w:val="single" w:sz="4" w:space="0" w:color="auto"/>
+          <w:insideV w:val="single" w:sz="4" w:space="0" w:color="auto"/>
         </w:tblBorders>
         <w:tblLayout w:type="fixed"/>
         <w:tblLook w:val="0000" w:firstRow="0" w:lastRow="0" w:firstColumn="0" w:lastColumn="0" w:noHBand="0" w:noVBand="0"/>
@@ -503,12 +486,6 @@
         <w:gridCol w:w="3720"/>
       </w:tblGrid>
       <w:tr>
-        <w:tblPrEx>
-          <w:tblCellMar>
-            <w:top w:w="0" w:type="dxa"/>
-            <w:bottom w:w="0" w:type="dxa"/>
-          </w:tblCellMar>
-        </w:tblPrEx>
         <w:trPr>
           <w:tblHeader/>
         </w:trPr>
@@ -521,13 +498,13 @@
               <w:spacing w:before="60"/>
               <w:rPr>
                 <w:b/>
-                <w:color w:val="FF0000"/>
+                <w:color w:val="000000" w:themeColor="text1"/>
               </w:rPr>
             </w:pPr>
             <w:r>
               <w:rPr>
                 <w:b/>
-                <w:color w:val="FF0000"/>
+                <w:color w:val="000000" w:themeColor="text1"/>
               </w:rPr>
               <w:t>No</w:t>
             </w:r>
@@ -545,13 +522,13 @@
               <w:spacing w:before="60"/>
               <w:rPr>
                 <w:b/>
-                <w:color w:val="FF0000"/>
+                <w:color w:val="000000" w:themeColor="text1"/>
               </w:rPr>
             </w:pPr>
             <w:r>
               <w:rPr>
                 <w:b/>
-                <w:color w:val="FF0000"/>
+                <w:color w:val="000000" w:themeColor="text1"/>
               </w:rPr>
               <w:t>Test Case</w:t>
             </w:r>
@@ -569,13 +546,13 @@
               <w:spacing w:before="60"/>
               <w:rPr>
                 <w:b/>
-                <w:color w:val="FF0000"/>
+                <w:color w:val="000000" w:themeColor="text1"/>
               </w:rPr>
             </w:pPr>
             <w:r>
               <w:rPr>
                 <w:b/>
-                <w:color w:val="FF0000"/>
+                <w:color w:val="000000" w:themeColor="text1"/>
               </w:rPr>
               <w:t>Expected Results</w:t>
             </w:r>
@@ -590,13 +567,13 @@
               <w:spacing w:before="60"/>
               <w:rPr>
                 <w:b/>
-                <w:color w:val="FF0000"/>
+                <w:color w:val="000000" w:themeColor="text1"/>
               </w:rPr>
             </w:pPr>
             <w:r>
               <w:rPr>
                 <w:b/>
-                <w:color w:val="FF0000"/>
+                <w:color w:val="000000" w:themeColor="text1"/>
               </w:rPr>
               <w:t xml:space="preserve">Actual Results </w:t>
             </w:r>
@@ -604,12 +581,6 @@
         </w:tc>
       </w:tr>
       <w:tr>
-        <w:tblPrEx>
-          <w:tblCellMar>
-            <w:top w:w="0" w:type="dxa"/>
-            <w:bottom w:w="0" w:type="dxa"/>
-          </w:tblCellMar>
-        </w:tblPrEx>
         <w:tc>
           <w:tcPr>
             <w:tcW w:w="959" w:type="dxa"/>
@@ -619,13 +590,13 @@
               <w:spacing w:before="60"/>
               <w:rPr>
                 <w:b/>
-                <w:color w:val="FF0000"/>
+                <w:color w:val="000000" w:themeColor="text1"/>
               </w:rPr>
             </w:pPr>
             <w:r>
               <w:rPr>
                 <w:b/>
-                <w:color w:val="FF0000"/>
+                <w:color w:val="000000" w:themeColor="text1"/>
               </w:rPr>
               <w:t>1.0</w:t>
             </w:r>
@@ -643,24 +614,22 @@
               <w:spacing w:before="60"/>
               <w:rPr>
                 <w:b/>
-                <w:color w:val="FF0000"/>
-              </w:rPr>
-            </w:pPr>
-            <w:proofErr w:type="spellStart"/>
+                <w:color w:val="000000" w:themeColor="text1"/>
+              </w:rPr>
+            </w:pPr>
             <w:r>
               <w:rPr>
                 <w:b/>
-                <w:color w:val="FF0000"/>
-              </w:rPr>
-              <w:t>WordCount</w:t>
-            </w:r>
-            <w:proofErr w:type="spellEnd"/>
+                <w:color w:val="000000" w:themeColor="text1"/>
+              </w:rPr>
+              <w:t>CSV</w:t>
+            </w:r>
             <w:r>
               <w:rPr>
                 <w:b/>
-                <w:color w:val="FF0000"/>
-              </w:rPr>
-              <w:t xml:space="preserve"> Functions</w:t>
+                <w:color w:val="000000" w:themeColor="text1"/>
+              </w:rPr>
+              <w:t xml:space="preserve"> file reading and drawing</w:t>
             </w:r>
           </w:p>
         </w:tc>
@@ -675,8 +644,8 @@
               </w:tabs>
               <w:spacing w:before="60"/>
               <w:rPr>
-                <w:b/>
-                <w:color w:val="FF0000"/>
+                <w:bCs/>
+                <w:color w:val="000000" w:themeColor="text1"/>
               </w:rPr>
             </w:pPr>
           </w:p>
@@ -689,20 +658,14 @@
             <w:pPr>
               <w:spacing w:before="60"/>
               <w:rPr>
-                <w:b/>
-                <w:color w:val="FF0000"/>
+                <w:bCs/>
+                <w:color w:val="000000" w:themeColor="text1"/>
               </w:rPr>
             </w:pPr>
           </w:p>
         </w:tc>
       </w:tr>
       <w:tr>
-        <w:tblPrEx>
-          <w:tblCellMar>
-            <w:top w:w="0" w:type="dxa"/>
-            <w:bottom w:w="0" w:type="dxa"/>
-          </w:tblCellMar>
-        </w:tblPrEx>
         <w:tc>
           <w:tcPr>
             <w:tcW w:w="959" w:type="dxa"/>
@@ -711,12 +674,12 @@
             <w:pPr>
               <w:spacing w:before="60"/>
               <w:rPr>
-                <w:color w:val="FF0000"/>
-              </w:rPr>
-            </w:pPr>
-            <w:r>
-              <w:rPr>
-                <w:color w:val="FF0000"/>
+                <w:color w:val="000000" w:themeColor="text1"/>
+              </w:rPr>
+            </w:pPr>
+            <w:r>
+              <w:rPr>
+                <w:color w:val="000000" w:themeColor="text1"/>
               </w:rPr>
               <w:t>1.1</w:t>
             </w:r>
@@ -733,14 +696,14 @@
               </w:tabs>
               <w:spacing w:before="60"/>
               <w:rPr>
-                <w:color w:val="FF0000"/>
-              </w:rPr>
-            </w:pPr>
-            <w:r>
-              <w:rPr>
-                <w:color w:val="FF0000"/>
-              </w:rPr>
-              <w:t>Test a wrong filename</w:t>
+                <w:color w:val="000000" w:themeColor="text1"/>
+              </w:rPr>
+            </w:pPr>
+            <w:r>
+              <w:rPr>
+                <w:color w:val="000000" w:themeColor="text1"/>
+              </w:rPr>
+              <w:t>First attempt at limiting output content</w:t>
             </w:r>
           </w:p>
         </w:tc>
@@ -756,14 +719,26 @@
               <w:spacing w:before="60"/>
               <w:ind w:left="317" w:hanging="317"/>
               <w:rPr>
-                <w:color w:val="FF0000"/>
-              </w:rPr>
-            </w:pPr>
-            <w:r>
-              <w:rPr>
-                <w:color w:val="FF0000"/>
-              </w:rPr>
-              <w:t>Exception Handled</w:t>
+                <w:color w:val="000000" w:themeColor="text1"/>
+              </w:rPr>
+            </w:pPr>
+            <w:r>
+              <w:rPr>
+                <w:color w:val="000000" w:themeColor="text1"/>
+              </w:rPr>
+              <w:t>Depending on the constraints, the output should be what</w:t>
+            </w:r>
+            <w:r>
+              <w:rPr>
+                <w:color w:val="000000" w:themeColor="text1"/>
+              </w:rPr>
+              <w:t xml:space="preserve"> </w:t>
+            </w:r>
+            <w:r>
+              <w:rPr>
+                <w:color w:val="000000" w:themeColor="text1"/>
+              </w:rPr>
+              <w:t>we need.</w:t>
             </w:r>
           </w:p>
         </w:tc>
@@ -775,25 +750,19 @@
             <w:pPr>
               <w:spacing w:before="60"/>
               <w:rPr>
-                <w:color w:val="FF0000"/>
-              </w:rPr>
-            </w:pPr>
-            <w:r>
-              <w:rPr>
-                <w:color w:val="FF0000"/>
-              </w:rPr>
-              <w:t>Exception Handled</w:t>
+                <w:color w:val="000000" w:themeColor="text1"/>
+              </w:rPr>
+            </w:pPr>
+            <w:r>
+              <w:rPr>
+                <w:color w:val="000000" w:themeColor="text1"/>
+              </w:rPr>
+              <w:t>Problems with the code</w:t>
             </w:r>
           </w:p>
         </w:tc>
       </w:tr>
       <w:tr>
-        <w:tblPrEx>
-          <w:tblCellMar>
-            <w:top w:w="0" w:type="dxa"/>
-            <w:bottom w:w="0" w:type="dxa"/>
-          </w:tblCellMar>
-        </w:tblPrEx>
         <w:tc>
           <w:tcPr>
             <w:tcW w:w="959" w:type="dxa"/>
@@ -802,12 +771,12 @@
             <w:pPr>
               <w:spacing w:before="60"/>
               <w:rPr>
-                <w:color w:val="FF0000"/>
-              </w:rPr>
-            </w:pPr>
-            <w:r>
-              <w:rPr>
-                <w:color w:val="FF0000"/>
+                <w:color w:val="000000" w:themeColor="text1"/>
+              </w:rPr>
+            </w:pPr>
+            <w:r>
+              <w:rPr>
+                <w:color w:val="000000" w:themeColor="text1"/>
               </w:rPr>
               <w:t>1.2</w:t>
             </w:r>
@@ -824,14 +793,14 @@
               </w:tabs>
               <w:spacing w:before="60"/>
               <w:rPr>
-                <w:color w:val="FF0000"/>
-              </w:rPr>
-            </w:pPr>
-            <w:r>
-              <w:rPr>
-                <w:color w:val="FF0000"/>
-              </w:rPr>
-              <w:t>Test empty input file</w:t>
+                <w:color w:val="000000" w:themeColor="text1"/>
+              </w:rPr>
+            </w:pPr>
+            <w:r>
+              <w:rPr>
+                <w:color w:val="000000" w:themeColor="text1"/>
+              </w:rPr>
+              <w:t>Second re-code to limit output</w:t>
             </w:r>
           </w:p>
         </w:tc>
@@ -847,14 +816,14 @@
               <w:spacing w:before="60"/>
               <w:ind w:left="317" w:hanging="317"/>
               <w:rPr>
-                <w:color w:val="FF0000"/>
-              </w:rPr>
-            </w:pPr>
-            <w:r>
-              <w:rPr>
-                <w:color w:val="FF0000"/>
-              </w:rPr>
-              <w:t>Display error message and exit</w:t>
+                <w:color w:val="000000" w:themeColor="text1"/>
+              </w:rPr>
+            </w:pPr>
+            <w:r>
+              <w:rPr>
+                <w:color w:val="000000" w:themeColor="text1"/>
+              </w:rPr>
+              <w:t>Required content</w:t>
             </w:r>
           </w:p>
         </w:tc>
@@ -866,25 +835,19 @@
             <w:pPr>
               <w:spacing w:before="60"/>
               <w:rPr>
-                <w:color w:val="FF0000"/>
-              </w:rPr>
-            </w:pPr>
-            <w:r>
-              <w:rPr>
-                <w:color w:val="FF0000"/>
-              </w:rPr>
-              <w:t>Display error message and exit</w:t>
+                <w:color w:val="000000" w:themeColor="text1"/>
+              </w:rPr>
+            </w:pPr>
+            <w:r>
+              <w:rPr>
+                <w:color w:val="000000" w:themeColor="text1"/>
+              </w:rPr>
+              <w:t>Required content</w:t>
             </w:r>
           </w:p>
         </w:tc>
       </w:tr>
       <w:tr>
-        <w:tblPrEx>
-          <w:tblCellMar>
-            <w:top w:w="0" w:type="dxa"/>
-            <w:bottom w:w="0" w:type="dxa"/>
-          </w:tblCellMar>
-        </w:tblPrEx>
         <w:tc>
           <w:tcPr>
             <w:tcW w:w="959" w:type="dxa"/>
@@ -893,13 +856,14 @@
             <w:pPr>
               <w:spacing w:before="60"/>
               <w:rPr>
-                <w:color w:val="FF0000"/>
-              </w:rPr>
-            </w:pPr>
-            <w:r>
-              <w:rPr>
-                <w:b/>
-                <w:color w:val="FF0000"/>
+                <w:bCs/>
+                <w:color w:val="C00000"/>
+              </w:rPr>
+            </w:pPr>
+            <w:r>
+              <w:rPr>
+                <w:bCs/>
+                <w:color w:val="C00000"/>
               </w:rPr>
               <w:t>2.0</w:t>
             </w:r>
@@ -916,14 +880,14 @@
               </w:tabs>
               <w:spacing w:before="60"/>
               <w:rPr>
-                <w:b/>
-                <w:color w:val="FF0000"/>
-              </w:rPr>
-            </w:pPr>
-            <w:r>
-              <w:rPr>
-                <w:b/>
-                <w:color w:val="FF0000"/>
+                <w:bCs/>
+                <w:color w:val="C00000"/>
+              </w:rPr>
+            </w:pPr>
+            <w:r>
+              <w:rPr>
+                <w:bCs/>
+                <w:color w:val="C00000"/>
               </w:rPr>
               <w:t>Histogram Functions</w:t>
             </w:r>
@@ -941,7 +905,7 @@
               <w:spacing w:before="60"/>
               <w:ind w:left="317" w:hanging="317"/>
               <w:rPr>
-                <w:color w:val="FF0000"/>
+                <w:color w:val="C00000"/>
               </w:rPr>
             </w:pPr>
           </w:p>
@@ -954,19 +918,13 @@
             <w:pPr>
               <w:spacing w:before="60"/>
               <w:rPr>
-                <w:color w:val="FF0000"/>
+                <w:color w:val="C00000"/>
               </w:rPr>
             </w:pPr>
           </w:p>
         </w:tc>
       </w:tr>
       <w:tr>
-        <w:tblPrEx>
-          <w:tblCellMar>
-            <w:top w:w="0" w:type="dxa"/>
-            <w:bottom w:w="0" w:type="dxa"/>
-          </w:tblCellMar>
-        </w:tblPrEx>
         <w:tc>
           <w:tcPr>
             <w:tcW w:w="959" w:type="dxa"/>
@@ -976,12 +934,12 @@
               <w:spacing w:before="60"/>
               <w:rPr>
                 <w:b/>
-                <w:color w:val="FF0000"/>
-              </w:rPr>
-            </w:pPr>
-            <w:r>
-              <w:rPr>
-                <w:color w:val="FF0000"/>
+                <w:color w:val="C00000"/>
+              </w:rPr>
+            </w:pPr>
+            <w:r>
+              <w:rPr>
+                <w:color w:val="C00000"/>
               </w:rPr>
               <w:t>2.1</w:t>
             </w:r>
@@ -998,12 +956,12 @@
               </w:tabs>
               <w:spacing w:before="60"/>
               <w:rPr>
-                <w:color w:val="FF0000"/>
-              </w:rPr>
-            </w:pPr>
-            <w:r>
-              <w:rPr>
-                <w:color w:val="FF0000"/>
+                <w:color w:val="C00000"/>
+              </w:rPr>
+            </w:pPr>
+            <w:r>
+              <w:rPr>
+                <w:color w:val="C00000"/>
               </w:rPr>
               <w:t>Empty input dictionary</w:t>
             </w:r>
@@ -1021,12 +979,12 @@
               <w:spacing w:before="60"/>
               <w:rPr>
                 <w:b/>
-                <w:color w:val="FF0000"/>
-              </w:rPr>
-            </w:pPr>
-            <w:r>
-              <w:rPr>
-                <w:color w:val="FF0000"/>
+                <w:color w:val="C00000"/>
+              </w:rPr>
+            </w:pPr>
+            <w:r>
+              <w:rPr>
+                <w:color w:val="C00000"/>
               </w:rPr>
               <w:t>Display error message and exit</w:t>
             </w:r>
@@ -1041,12 +999,12 @@
               <w:spacing w:before="60"/>
               <w:rPr>
                 <w:b/>
-                <w:color w:val="FF0000"/>
-              </w:rPr>
-            </w:pPr>
-            <w:r>
-              <w:rPr>
-                <w:color w:val="FF0000"/>
+                <w:color w:val="C00000"/>
+              </w:rPr>
+            </w:pPr>
+            <w:r>
+              <w:rPr>
+                <w:color w:val="C00000"/>
               </w:rPr>
               <w:t>Display error message and exit</w:t>
             </w:r>
@@ -1063,18 +1021,18 @@
     </w:p>
     <w:p>
       <w:pPr>
-        <w:pStyle w:val="Heading1"/>
+        <w:pStyle w:val="1"/>
         <w:numPr>
           <w:ilvl w:val="0"/>
           <w:numId w:val="2"/>
         </w:numPr>
       </w:pPr>
-      <w:bookmarkStart w:name="_Toc49779838" w:id="2"/>
+      <w:bookmarkStart w:id="1" w:name="_Toc49779838"/>
       <w:r>
         <w:lastRenderedPageBreak/>
         <w:t>Coverage Report</w:t>
       </w:r>
-      <w:bookmarkEnd w:id="2"/>
+      <w:bookmarkEnd w:id="1"/>
     </w:p>
     <w:p/>
     <w:p>
@@ -1103,6 +1061,24 @@
           <w:color w:val="FF0000"/>
         </w:rPr>
       </w:pPr>
+      <w:r>
+        <w:t xml:space="preserve">The main difficulty with the encoding process for the third and fourth problems is to read the contents of the CSV file and obtain the required content under conditions similar to keyword restrictions. To a certain extent, the initial refinement of the reading of the CSV file and the mapping of the data after acquisition led to difficulties in the subsequent coding process, where the initial experience of using the same coding method was taken for granted, and the keyword restriction was not implemented in a way that accurately identified or read the content sought. During the re-coding process, I reversed my original assumptions and started over using </w:t>
+      </w:r>
+      <w:r>
+        <w:t>‘</w:t>
+      </w:r>
+      <w:r>
+        <w:t>mask</w:t>
+      </w:r>
+      <w:r>
+        <w:t>’</w:t>
+      </w:r>
+      <w:r>
+        <w:t xml:space="preserve"> to help me better distinguish keywords to achieve the desired effect.</w:t>
+      </w:r>
+      <w:r>
+        <w:br/>
+      </w:r>
     </w:p>
     <w:p>
       <w:r>
@@ -1111,18 +1087,18 @@
     </w:p>
     <w:p>
       <w:pPr>
-        <w:pStyle w:val="Heading1"/>
+        <w:pStyle w:val="1"/>
         <w:numPr>
           <w:ilvl w:val="0"/>
           <w:numId w:val="2"/>
         </w:numPr>
       </w:pPr>
-      <w:bookmarkStart w:name="_Toc49779839" w:id="3"/>
+      <w:bookmarkStart w:id="2" w:name="_Toc49779839"/>
       <w:r>
         <w:lastRenderedPageBreak/>
         <w:t>Requirements Acceptance Testing</w:t>
       </w:r>
-      <w:bookmarkEnd w:id="3"/>
+      <w:bookmarkEnd w:id="2"/>
     </w:p>
     <w:p>
       <w:pPr>
@@ -1153,12 +1129,12 @@
       <w:tblPr>
         <w:tblW w:w="5000" w:type="pct"/>
         <w:tblBorders>
-          <w:top w:val="single" w:color="auto" w:sz="4" w:space="0"/>
-          <w:left w:val="single" w:color="auto" w:sz="4" w:space="0"/>
-          <w:bottom w:val="single" w:color="auto" w:sz="4" w:space="0"/>
-          <w:right w:val="single" w:color="auto" w:sz="4" w:space="0"/>
-          <w:insideH w:val="single" w:color="auto" w:sz="4" w:space="0"/>
-          <w:insideV w:val="single" w:color="auto" w:sz="4" w:space="0"/>
+          <w:top w:val="single" w:sz="4" w:space="0" w:color="auto"/>
+          <w:left w:val="single" w:sz="4" w:space="0" w:color="auto"/>
+          <w:bottom w:val="single" w:sz="4" w:space="0" w:color="auto"/>
+          <w:right w:val="single" w:sz="4" w:space="0" w:color="auto"/>
+          <w:insideH w:val="single" w:sz="4" w:space="0" w:color="auto"/>
+          <w:insideV w:val="single" w:sz="4" w:space="0" w:color="auto"/>
         </w:tblBorders>
         <w:tblLook w:val="0000" w:firstRow="0" w:lastRow="0" w:firstColumn="0" w:lastColumn="0" w:noHBand="0" w:noVBand="0"/>
       </w:tblPr>
@@ -1170,12 +1146,6 @@
         <w:gridCol w:w="3691"/>
       </w:tblGrid>
       <w:tr>
-        <w:tblPrEx>
-          <w:tblCellMar>
-            <w:top w:w="0" w:type="dxa"/>
-            <w:bottom w:w="0" w:type="dxa"/>
-          </w:tblCellMar>
-        </w:tblPrEx>
         <w:trPr>
           <w:tblHeader/>
         </w:trPr>
@@ -1201,11 +1171,6 @@
                 <w:b/>
               </w:rPr>
               <w:br/>
-            </w:r>
-            <w:r>
-              <w:rPr>
-                <w:b/>
-              </w:rPr>
               <w:t>Requirement No</w:t>
             </w:r>
           </w:p>
@@ -1294,12 +1259,6 @@
         </w:tc>
       </w:tr>
       <w:tr>
-        <w:tblPrEx>
-          <w:tblCellMar>
-            <w:top w:w="0" w:type="dxa"/>
-            <w:bottom w:w="0" w:type="dxa"/>
-          </w:tblCellMar>
-        </w:tblPrEx>
         <w:tc>
           <w:tcPr>
             <w:tcW w:w="550" w:type="pct"/>
@@ -1308,12 +1267,12 @@
             <w:pPr>
               <w:spacing w:before="60"/>
               <w:rPr>
-                <w:color w:val="FF0000"/>
-              </w:rPr>
-            </w:pPr>
-            <w:r>
-              <w:rPr>
-                <w:color w:val="FF0000"/>
+                <w:color w:val="000000" w:themeColor="text1"/>
+              </w:rPr>
+            </w:pPr>
+            <w:r>
+              <w:rPr>
+                <w:color w:val="000000" w:themeColor="text1"/>
               </w:rPr>
               <w:t>1</w:t>
             </w:r>
@@ -1330,14 +1289,14 @@
               </w:tabs>
               <w:spacing w:before="60"/>
               <w:rPr>
-                <w:color w:val="FF0000"/>
-              </w:rPr>
-            </w:pPr>
-            <w:r>
-              <w:rPr>
-                <w:color w:val="FF0000"/>
-              </w:rPr>
-              <w:t>Accept multiple file names as arguments from the command line</w:t>
+                <w:color w:val="000000" w:themeColor="text1"/>
+              </w:rPr>
+            </w:pPr>
+            <w:r>
+              <w:rPr>
+                <w:color w:val="000000" w:themeColor="text1"/>
+              </w:rPr>
+              <w:t>Try to enter a CSV file and read the contents to draw.</w:t>
             </w:r>
           </w:p>
         </w:tc>
@@ -1353,6 +1312,12 @@
               <w:spacing w:before="60"/>
               <w:ind w:left="317" w:hanging="317"/>
             </w:pPr>
+            <w:r>
+              <w:rPr>
+                <w:lang w:eastAsia="zh-CN"/>
+              </w:rPr>
+              <w:t>Full</w:t>
+            </w:r>
           </w:p>
         </w:tc>
         <w:tc>
@@ -1362,7 +1327,24 @@
           <w:p>
             <w:pPr>
               <w:spacing w:before="60"/>
-            </w:pPr>
+              <w:rPr>
+                <w:rFonts w:hint="eastAsia"/>
+                <w:lang w:eastAsia="zh-CN"/>
+              </w:rPr>
+            </w:pPr>
+            <w:r>
+              <w:rPr>
+                <w:rFonts w:hint="eastAsia"/>
+                <w:lang w:eastAsia="zh-CN"/>
+              </w:rPr>
+              <w:t>P</w:t>
+            </w:r>
+            <w:r>
+              <w:rPr>
+                <w:lang w:eastAsia="zh-CN"/>
+              </w:rPr>
+              <w:t>ass</w:t>
+            </w:r>
           </w:p>
         </w:tc>
         <w:tc>
@@ -1377,12 +1359,6 @@
         </w:tc>
       </w:tr>
       <w:tr>
-        <w:tblPrEx>
-          <w:tblCellMar>
-            <w:top w:w="0" w:type="dxa"/>
-            <w:bottom w:w="0" w:type="dxa"/>
-          </w:tblCellMar>
-        </w:tblPrEx>
         <w:tc>
           <w:tcPr>
             <w:tcW w:w="550" w:type="pct"/>
@@ -1391,12 +1367,12 @@
             <w:pPr>
               <w:spacing w:before="60"/>
               <w:rPr>
-                <w:color w:val="FF0000"/>
-              </w:rPr>
-            </w:pPr>
-            <w:r>
-              <w:rPr>
-                <w:color w:val="FF0000"/>
+                <w:color w:val="000000" w:themeColor="text1"/>
+              </w:rPr>
+            </w:pPr>
+            <w:r>
+              <w:rPr>
+                <w:color w:val="000000" w:themeColor="text1"/>
               </w:rPr>
               <w:t>2</w:t>
             </w:r>
@@ -1413,14 +1389,14 @@
               </w:tabs>
               <w:spacing w:before="60"/>
               <w:rPr>
-                <w:color w:val="FF0000"/>
-              </w:rPr>
-            </w:pPr>
-            <w:r>
-              <w:rPr>
-                <w:color w:val="FF0000"/>
-              </w:rPr>
-              <w:t>Display the details of all valid files</w:t>
+                <w:color w:val="000000" w:themeColor="text1"/>
+              </w:rPr>
+            </w:pPr>
+            <w:r>
+              <w:rPr>
+                <w:color w:val="000000" w:themeColor="text1"/>
+              </w:rPr>
+              <w:t>Distinguish keywords and output</w:t>
             </w:r>
           </w:p>
         </w:tc>
@@ -1435,7 +1411,24 @@
               </w:tabs>
               <w:spacing w:before="60"/>
               <w:ind w:left="317" w:hanging="317"/>
-            </w:pPr>
+              <w:rPr>
+                <w:rFonts w:hint="eastAsia"/>
+                <w:lang w:eastAsia="zh-CN"/>
+              </w:rPr>
+            </w:pPr>
+            <w:r>
+              <w:rPr>
+                <w:rFonts w:hint="eastAsia"/>
+                <w:lang w:eastAsia="zh-CN"/>
+              </w:rPr>
+              <w:t>N</w:t>
+            </w:r>
+            <w:r>
+              <w:rPr>
+                <w:lang w:eastAsia="zh-CN"/>
+              </w:rPr>
+              <w:t>one</w:t>
+            </w:r>
           </w:p>
         </w:tc>
         <w:tc>
@@ -1445,7 +1438,24 @@
           <w:p>
             <w:pPr>
               <w:spacing w:before="60"/>
-            </w:pPr>
+              <w:rPr>
+                <w:rFonts w:hint="eastAsia"/>
+                <w:lang w:eastAsia="zh-CN"/>
+              </w:rPr>
+            </w:pPr>
+            <w:r>
+              <w:rPr>
+                <w:rFonts w:hint="eastAsia"/>
+                <w:lang w:eastAsia="zh-CN"/>
+              </w:rPr>
+              <w:t>F</w:t>
+            </w:r>
+            <w:r>
+              <w:rPr>
+                <w:lang w:eastAsia="zh-CN"/>
+              </w:rPr>
+              <w:t>ail</w:t>
+            </w:r>
           </w:p>
         </w:tc>
         <w:tc>
@@ -1456,16 +1466,13 @@
             <w:pPr>
               <w:spacing w:before="60"/>
             </w:pPr>
+            <w:r>
+              <w:t>Because adding something like a keyword restriction on top of the original drawing alone failed, other ways are being sought to achieve the purpose.</w:t>
+            </w:r>
           </w:p>
         </w:tc>
       </w:tr>
       <w:tr>
-        <w:tblPrEx>
-          <w:tblCellMar>
-            <w:top w:w="0" w:type="dxa"/>
-            <w:bottom w:w="0" w:type="dxa"/>
-          </w:tblCellMar>
-        </w:tblPrEx>
         <w:tc>
           <w:tcPr>
             <w:tcW w:w="550" w:type="pct"/>
@@ -1474,12 +1481,12 @@
             <w:pPr>
               <w:spacing w:before="60"/>
               <w:rPr>
-                <w:color w:val="FF0000"/>
-              </w:rPr>
-            </w:pPr>
-            <w:r>
-              <w:rPr>
-                <w:color w:val="FF0000"/>
+                <w:color w:val="000000" w:themeColor="text1"/>
+              </w:rPr>
+            </w:pPr>
+            <w:r>
+              <w:rPr>
+                <w:color w:val="000000" w:themeColor="text1"/>
               </w:rPr>
               <w:t>3</w:t>
             </w:r>
@@ -1496,14 +1503,37 @@
               </w:tabs>
               <w:spacing w:before="60"/>
               <w:rPr>
-                <w:color w:val="FF0000"/>
-              </w:rPr>
-            </w:pPr>
-            <w:r>
-              <w:rPr>
-                <w:color w:val="FF0000"/>
-              </w:rPr>
-              <w:t>Display an appropriate message if a file does not exist or if a file name is invalid</w:t>
+                <w:rFonts w:hint="eastAsia"/>
+                <w:color w:val="000000" w:themeColor="text1"/>
+                <w:lang w:eastAsia="zh-CN"/>
+              </w:rPr>
+            </w:pPr>
+            <w:r>
+              <w:rPr>
+                <w:color w:val="000000" w:themeColor="text1"/>
+              </w:rPr>
+              <w:t>Re-coding</w:t>
+            </w:r>
+            <w:r>
+              <w:rPr>
+                <w:rFonts w:hint="eastAsia"/>
+                <w:color w:val="000000" w:themeColor="text1"/>
+                <w:lang w:eastAsia="zh-CN"/>
+              </w:rPr>
+              <w:t>(</w:t>
+            </w:r>
+            <w:r>
+              <w:rPr>
+                <w:color w:val="000000" w:themeColor="text1"/>
+              </w:rPr>
+              <w:t>Distinguish keywords and output</w:t>
+            </w:r>
+            <w:r>
+              <w:rPr>
+                <w:color w:val="000000" w:themeColor="text1"/>
+                <w:lang w:eastAsia="zh-CN"/>
+              </w:rPr>
+              <w:t>)</w:t>
             </w:r>
           </w:p>
         </w:tc>
@@ -1519,6 +1549,9 @@
               <w:spacing w:before="60"/>
               <w:ind w:left="317" w:hanging="317"/>
             </w:pPr>
+            <w:r>
+              <w:t>Full</w:t>
+            </w:r>
           </w:p>
         </w:tc>
         <w:tc>
@@ -1528,7 +1561,24 @@
           <w:p>
             <w:pPr>
               <w:spacing w:before="60"/>
-            </w:pPr>
+              <w:rPr>
+                <w:rFonts w:hint="eastAsia"/>
+                <w:lang w:eastAsia="zh-CN"/>
+              </w:rPr>
+            </w:pPr>
+            <w:r>
+              <w:rPr>
+                <w:rFonts w:hint="eastAsia"/>
+                <w:lang w:eastAsia="zh-CN"/>
+              </w:rPr>
+              <w:t>P</w:t>
+            </w:r>
+            <w:r>
+              <w:rPr>
+                <w:lang w:eastAsia="zh-CN"/>
+              </w:rPr>
+              <w:t>ass</w:t>
+            </w:r>
           </w:p>
         </w:tc>
         <w:tc>
@@ -1543,12 +1593,6 @@
         </w:tc>
       </w:tr>
       <w:tr>
-        <w:tblPrEx>
-          <w:tblCellMar>
-            <w:top w:w="0" w:type="dxa"/>
-            <w:bottom w:w="0" w:type="dxa"/>
-          </w:tblCellMar>
-        </w:tblPrEx>
         <w:tc>
           <w:tcPr>
             <w:tcW w:w="550" w:type="pct"/>
@@ -1557,12 +1601,12 @@
             <w:pPr>
               <w:spacing w:before="60"/>
               <w:rPr>
-                <w:color w:val="FF0000"/>
-              </w:rPr>
-            </w:pPr>
-            <w:r>
-              <w:rPr>
-                <w:color w:val="FF0000"/>
+                <w:color w:val="000000" w:themeColor="text1"/>
+              </w:rPr>
+            </w:pPr>
+            <w:r>
+              <w:rPr>
+                <w:color w:val="000000" w:themeColor="text1"/>
               </w:rPr>
               <w:t>4</w:t>
             </w:r>
@@ -1579,12 +1623,12 @@
               </w:tabs>
               <w:spacing w:before="60"/>
               <w:rPr>
-                <w:color w:val="FF0000"/>
-              </w:rPr>
-            </w:pPr>
-            <w:r>
-              <w:rPr>
-                <w:color w:val="FF0000"/>
+                <w:color w:val="000000" w:themeColor="text1"/>
+              </w:rPr>
+            </w:pPr>
+            <w:r>
+              <w:rPr>
+                <w:color w:val="000000" w:themeColor="text1"/>
               </w:rPr>
               <w:t>Display a message if an argument is a directory instead of a file</w:t>
             </w:r>
@@ -1626,12 +1670,6 @@
         </w:tc>
       </w:tr>
       <w:tr>
-        <w:tblPrEx>
-          <w:tblCellMar>
-            <w:top w:w="0" w:type="dxa"/>
-            <w:bottom w:w="0" w:type="dxa"/>
-          </w:tblCellMar>
-        </w:tblPrEx>
         <w:tc>
           <w:tcPr>
             <w:tcW w:w="550" w:type="pct"/>
@@ -1640,12 +1678,12 @@
             <w:pPr>
               <w:spacing w:before="60"/>
               <w:rPr>
-                <w:color w:val="FF0000"/>
-              </w:rPr>
-            </w:pPr>
-            <w:r>
-              <w:rPr>
-                <w:color w:val="FF0000"/>
+                <w:color w:val="000000" w:themeColor="text1"/>
+              </w:rPr>
+            </w:pPr>
+            <w:r>
+              <w:rPr>
+                <w:color w:val="000000" w:themeColor="text1"/>
               </w:rPr>
               <w:t>5</w:t>
             </w:r>
@@ -1662,12 +1700,12 @@
               </w:tabs>
               <w:spacing w:before="60"/>
               <w:rPr>
-                <w:color w:val="FF0000"/>
-              </w:rPr>
-            </w:pPr>
-            <w:r>
-              <w:rPr>
-                <w:color w:val="FF0000"/>
+                <w:color w:val="000000" w:themeColor="text1"/>
+              </w:rPr>
+            </w:pPr>
+            <w:r>
+              <w:rPr>
+                <w:color w:val="000000" w:themeColor="text1"/>
               </w:rPr>
               <w:t>File name can be a simple file name or include the full path of the file with one or more levels</w:t>
             </w:r>
@@ -1709,12 +1747,6 @@
         </w:tc>
       </w:tr>
       <w:tr>
-        <w:tblPrEx>
-          <w:tblCellMar>
-            <w:top w:w="0" w:type="dxa"/>
-            <w:bottom w:w="0" w:type="dxa"/>
-          </w:tblCellMar>
-        </w:tblPrEx>
         <w:tc>
           <w:tcPr>
             <w:tcW w:w="550" w:type="pct"/>
@@ -1723,12 +1755,12 @@
             <w:pPr>
               <w:spacing w:before="60"/>
               <w:rPr>
-                <w:color w:val="FF0000"/>
-              </w:rPr>
-            </w:pPr>
-            <w:r>
-              <w:rPr>
-                <w:color w:val="FF0000"/>
+                <w:color w:val="000000" w:themeColor="text1"/>
+              </w:rPr>
+            </w:pPr>
+            <w:r>
+              <w:rPr>
+                <w:color w:val="000000" w:themeColor="text1"/>
               </w:rPr>
               <w:t>6</w:t>
             </w:r>
@@ -1745,12 +1777,12 @@
               </w:tabs>
               <w:spacing w:before="60"/>
               <w:rPr>
-                <w:color w:val="FF0000"/>
-              </w:rPr>
-            </w:pPr>
-            <w:r>
-              <w:rPr>
-                <w:color w:val="FF0000"/>
+                <w:color w:val="000000" w:themeColor="text1"/>
+              </w:rPr>
+            </w:pPr>
+            <w:r>
+              <w:rPr>
+                <w:color w:val="000000" w:themeColor="text1"/>
               </w:rPr>
               <w:t>file names must start with an alphabetical character</w:t>
             </w:r>
@@ -1792,12 +1824,6 @@
         </w:tc>
       </w:tr>
       <w:tr>
-        <w:tblPrEx>
-          <w:tblCellMar>
-            <w:top w:w="0" w:type="dxa"/>
-            <w:bottom w:w="0" w:type="dxa"/>
-          </w:tblCellMar>
-        </w:tblPrEx>
         <w:tc>
           <w:tcPr>
             <w:tcW w:w="550" w:type="pct"/>
@@ -1806,12 +1832,12 @@
             <w:pPr>
               <w:spacing w:before="60"/>
               <w:rPr>
-                <w:color w:val="FF0000"/>
-              </w:rPr>
-            </w:pPr>
-            <w:r>
-              <w:rPr>
-                <w:color w:val="FF0000"/>
+                <w:color w:val="000000" w:themeColor="text1"/>
+              </w:rPr>
+            </w:pPr>
+            <w:r>
+              <w:rPr>
+                <w:color w:val="000000" w:themeColor="text1"/>
               </w:rPr>
               <w:t>7</w:t>
             </w:r>
@@ -1828,12 +1854,12 @@
               </w:tabs>
               <w:spacing w:before="60"/>
               <w:rPr>
-                <w:color w:val="FF0000"/>
-              </w:rPr>
-            </w:pPr>
-            <w:r>
-              <w:rPr>
-                <w:color w:val="FF0000"/>
+                <w:color w:val="000000" w:themeColor="text1"/>
+              </w:rPr>
+            </w:pPr>
+            <w:r>
+              <w:rPr>
+                <w:color w:val="000000" w:themeColor="text1"/>
               </w:rPr>
               <w:t>Valid file name extensions must be 3 or 4 alphabetical characters preceded by a dot)</w:t>
             </w:r>
@@ -1875,12 +1901,6 @@
         </w:tc>
       </w:tr>
       <w:tr>
-        <w:tblPrEx>
-          <w:tblCellMar>
-            <w:top w:w="0" w:type="dxa"/>
-            <w:bottom w:w="0" w:type="dxa"/>
-          </w:tblCellMar>
-        </w:tblPrEx>
         <w:tc>
           <w:tcPr>
             <w:tcW w:w="550" w:type="pct"/>
@@ -1889,13 +1909,14 @@
             <w:pPr>
               <w:spacing w:before="60"/>
               <w:rPr>
-                <w:color w:val="FF0000"/>
-              </w:rPr>
-            </w:pPr>
-            <w:r>
-              <w:rPr>
-                <w:color w:val="FF0000"/>
-              </w:rPr>
+                <w:color w:val="000000" w:themeColor="text1"/>
+              </w:rPr>
+            </w:pPr>
+            <w:r>
+              <w:rPr>
+                <w:color w:val="000000" w:themeColor="text1"/>
+              </w:rPr>
+              <w:lastRenderedPageBreak/>
               <w:t>8</w:t>
             </w:r>
           </w:p>
@@ -1911,12 +1932,12 @@
               </w:tabs>
               <w:spacing w:before="60"/>
               <w:rPr>
-                <w:color w:val="FF0000"/>
-              </w:rPr>
-            </w:pPr>
-            <w:r>
-              <w:rPr>
-                <w:color w:val="FF0000"/>
+                <w:color w:val="000000" w:themeColor="text1"/>
+              </w:rPr>
+            </w:pPr>
+            <w:r>
+              <w:rPr>
+                <w:color w:val="000000" w:themeColor="text1"/>
               </w:rPr>
               <w:t>Directory/level names must start with an alphabetical character to be considered valid</w:t>
             </w:r>
@@ -1958,12 +1979,6 @@
         </w:tc>
       </w:tr>
       <w:tr>
-        <w:tblPrEx>
-          <w:tblCellMar>
-            <w:top w:w="0" w:type="dxa"/>
-            <w:bottom w:w="0" w:type="dxa"/>
-          </w:tblCellMar>
-        </w:tblPrEx>
         <w:tc>
           <w:tcPr>
             <w:tcW w:w="550" w:type="pct"/>
@@ -1979,7 +1994,6 @@
               <w:rPr>
                 <w:color w:val="FF0000"/>
               </w:rPr>
-              <w:lastRenderedPageBreak/>
               <w:t>9</w:t>
             </w:r>
           </w:p>
@@ -2055,18 +2069,19 @@
 </file>
 
 <file path=word/intelligence2.xml><?xml version="1.0" encoding="utf-8"?>
-<int2:intelligence xmlns:int2="http://schemas.microsoft.com/office/intelligence/2020/intelligence">
+<int2:intelligence xmlns:int2="http://schemas.microsoft.com/office/intelligence/2020/intelligence" xmlns:oel="http://schemas.microsoft.com/office/2019/extlst">
   <int2:observations>
     <int2:textHash int2:hashCode="fSycVdLsm6OGtl" int2:id="MbTngfqK">
-      <int2:state int2:type="LegacyProofing" int2:value="Rejected"/>
+      <int2:state int2:value="Rejected" int2:type="LegacyProofing"/>
     </int2:textHash>
   </int2:observations>
   <int2:intelligenceSettings/>
+  <int2:onDemandWorkflows/>
 </int2:intelligence>
 </file>
 
 <file path=word/numbering.xml><?xml version="1.0" encoding="utf-8"?>
-<w:numbering xmlns:wpc="http://schemas.microsoft.com/office/word/2010/wordprocessingCanvas" xmlns:mc="http://schemas.openxmlformats.org/markup-compatibility/2006" xmlns:o="urn:schemas-microsoft-com:office:office" xmlns:r="http://schemas.openxmlformats.org/officeDocument/2006/relationships" xmlns:m="http://schemas.openxmlformats.org/officeDocument/2006/math" xmlns:v="urn:schemas-microsoft-com:vml" xmlns:wp14="http://schemas.microsoft.com/office/word/2010/wordprocessingDrawing" xmlns:wp="http://schemas.openxmlformats.org/drawingml/2006/wordprocessingDrawing" xmlns:w10="urn:schemas-microsoft-com:office:word" xmlns:w="http://schemas.openxmlformats.org/wordprocessingml/2006/main" xmlns:w14="http://schemas.microsoft.com/office/word/2010/wordml" xmlns:w15="http://schemas.microsoft.com/office/word/2012/wordml" xmlns:wpg="http://schemas.microsoft.com/office/word/2010/wordprocessingGroup" xmlns:wpi="http://schemas.microsoft.com/office/word/2010/wordprocessingInk" xmlns:wne="http://schemas.microsoft.com/office/word/2006/wordml" xmlns:wps="http://schemas.microsoft.com/office/word/2010/wordprocessingShape" mc:Ignorable="w14 w15 wp14">
+<w:numbering xmlns:wpc="http://schemas.microsoft.com/office/word/2010/wordprocessingCanvas" xmlns:cx="http://schemas.microsoft.com/office/drawing/2014/chartex" xmlns:cx1="http://schemas.microsoft.com/office/drawing/2015/9/8/chartex" xmlns:cx2="http://schemas.microsoft.com/office/drawing/2015/10/21/chartex" xmlns:cx3="http://schemas.microsoft.com/office/drawing/2016/5/9/chartex" xmlns:cx4="http://schemas.microsoft.com/office/drawing/2016/5/10/chartex" xmlns:cx5="http://schemas.microsoft.com/office/drawing/2016/5/11/chartex" xmlns:cx6="http://schemas.microsoft.com/office/drawing/2016/5/12/chartex" xmlns:cx7="http://schemas.microsoft.com/office/drawing/2016/5/13/chartex" xmlns:cx8="http://schemas.microsoft.com/office/drawing/2016/5/14/chartex" xmlns:mc="http://schemas.openxmlformats.org/markup-compatibility/2006" xmlns:aink="http://schemas.microsoft.com/office/drawing/2016/ink" xmlns:am3d="http://schemas.microsoft.com/office/drawing/2017/model3d" xmlns:o="urn:schemas-microsoft-com:office:office" xmlns:oel="http://schemas.microsoft.com/office/2019/extlst" xmlns:r="http://schemas.openxmlformats.org/officeDocument/2006/relationships" xmlns:m="http://schemas.openxmlformats.org/officeDocument/2006/math" xmlns:v="urn:schemas-microsoft-com:vml" xmlns:wp14="http://schemas.microsoft.com/office/word/2010/wordprocessingDrawing" xmlns:wp="http://schemas.openxmlformats.org/drawingml/2006/wordprocessingDrawing" xmlns:w10="urn:schemas-microsoft-com:office:word" xmlns:w="http://schemas.openxmlformats.org/wordprocessingml/2006/main" xmlns:w14="http://schemas.microsoft.com/office/word/2010/wordml" xmlns:w15="http://schemas.microsoft.com/office/word/2012/wordml" xmlns:w16cex="http://schemas.microsoft.com/office/word/2018/wordml/cex" xmlns:w16cid="http://schemas.microsoft.com/office/word/2016/wordml/cid" xmlns:w16="http://schemas.microsoft.com/office/word/2018/wordml" xmlns:w16sdtdh="http://schemas.microsoft.com/office/word/2020/wordml/sdtdatahash" xmlns:w16se="http://schemas.microsoft.com/office/word/2015/wordml/symex" xmlns:wpg="http://schemas.microsoft.com/office/word/2010/wordprocessingGroup" xmlns:wpi="http://schemas.microsoft.com/office/word/2010/wordprocessingInk" xmlns:wne="http://schemas.microsoft.com/office/word/2006/wordml" xmlns:wps="http://schemas.microsoft.com/office/word/2010/wordprocessingShape" mc:Ignorable="w14 w15 w16se w16cid w16 w16cex w16sdtdh wp14">
   <w:abstractNum w:abstractNumId="0" w15:restartNumberingAfterBreak="0">
     <w:nsid w:val="367E3F6A"/>
     <w:multiLevelType w:val="hybridMultilevel"/>
@@ -2079,7 +2094,7 @@
         <w:ind w:left="1080" w:hanging="720"/>
       </w:pPr>
       <w:rPr>
-        <w:rFonts w:hint="default" w:ascii="Calibri" w:hAnsi="Calibri" w:cs="Calibri" w:eastAsiaTheme="minorEastAsia"/>
+        <w:rFonts w:ascii="Calibri" w:eastAsiaTheme="minorEastAsia" w:hAnsi="Calibri" w:cs="Calibri" w:hint="default"/>
       </w:rPr>
     </w:lvl>
     <w:lvl w:ilvl="1" w:tplc="0C090003" w:tentative="1">
@@ -2091,7 +2106,7 @@
         <w:ind w:left="1440" w:hanging="360"/>
       </w:pPr>
       <w:rPr>
-        <w:rFonts w:hint="default" w:ascii="Courier New" w:hAnsi="Courier New" w:cs="Courier New"/>
+        <w:rFonts w:ascii="Courier New" w:hAnsi="Courier New" w:cs="Courier New" w:hint="default"/>
       </w:rPr>
     </w:lvl>
     <w:lvl w:ilvl="2" w:tplc="0C090005" w:tentative="1">
@@ -2103,7 +2118,7 @@
         <w:ind w:left="2160" w:hanging="360"/>
       </w:pPr>
       <w:rPr>
-        <w:rFonts w:hint="default" w:ascii="Wingdings" w:hAnsi="Wingdings"/>
+        <w:rFonts w:ascii="Wingdings" w:hAnsi="Wingdings" w:hint="default"/>
       </w:rPr>
     </w:lvl>
     <w:lvl w:ilvl="3" w:tplc="0C090001" w:tentative="1">
@@ -2115,7 +2130,7 @@
         <w:ind w:left="2880" w:hanging="360"/>
       </w:pPr>
       <w:rPr>
-        <w:rFonts w:hint="default" w:ascii="Symbol" w:hAnsi="Symbol"/>
+        <w:rFonts w:ascii="Symbol" w:hAnsi="Symbol" w:hint="default"/>
       </w:rPr>
     </w:lvl>
     <w:lvl w:ilvl="4" w:tplc="0C090003" w:tentative="1">
@@ -2127,7 +2142,7 @@
         <w:ind w:left="3600" w:hanging="360"/>
       </w:pPr>
       <w:rPr>
-        <w:rFonts w:hint="default" w:ascii="Courier New" w:hAnsi="Courier New" w:cs="Courier New"/>
+        <w:rFonts w:ascii="Courier New" w:hAnsi="Courier New" w:cs="Courier New" w:hint="default"/>
       </w:rPr>
     </w:lvl>
     <w:lvl w:ilvl="5" w:tplc="0C090005" w:tentative="1">
@@ -2139,7 +2154,7 @@
         <w:ind w:left="4320" w:hanging="360"/>
       </w:pPr>
       <w:rPr>
-        <w:rFonts w:hint="default" w:ascii="Wingdings" w:hAnsi="Wingdings"/>
+        <w:rFonts w:ascii="Wingdings" w:hAnsi="Wingdings" w:hint="default"/>
       </w:rPr>
     </w:lvl>
     <w:lvl w:ilvl="6" w:tplc="0C090001" w:tentative="1">
@@ -2151,7 +2166,7 @@
         <w:ind w:left="5040" w:hanging="360"/>
       </w:pPr>
       <w:rPr>
-        <w:rFonts w:hint="default" w:ascii="Symbol" w:hAnsi="Symbol"/>
+        <w:rFonts w:ascii="Symbol" w:hAnsi="Symbol" w:hint="default"/>
       </w:rPr>
     </w:lvl>
     <w:lvl w:ilvl="7" w:tplc="0C090003" w:tentative="1">
@@ -2163,7 +2178,7 @@
         <w:ind w:left="5760" w:hanging="360"/>
       </w:pPr>
       <w:rPr>
-        <w:rFonts w:hint="default" w:ascii="Courier New" w:hAnsi="Courier New" w:cs="Courier New"/>
+        <w:rFonts w:ascii="Courier New" w:hAnsi="Courier New" w:cs="Courier New" w:hint="default"/>
       </w:rPr>
     </w:lvl>
     <w:lvl w:ilvl="8" w:tplc="0C090005" w:tentative="1">
@@ -2175,7 +2190,7 @@
         <w:ind w:left="6480" w:hanging="360"/>
       </w:pPr>
       <w:rPr>
-        <w:rFonts w:hint="default" w:ascii="Wingdings" w:hAnsi="Wingdings"/>
+        <w:rFonts w:ascii="Wingdings" w:hAnsi="Wingdings" w:hint="default"/>
       </w:rPr>
     </w:lvl>
   </w:abstractNum>
@@ -2304,7 +2319,7 @@
         <w:ind w:left="1080" w:hanging="720"/>
       </w:pPr>
       <w:rPr>
-        <w:rFonts w:hint="default" w:ascii="Calibri" w:hAnsi="Calibri" w:cs="Calibri" w:eastAsiaTheme="minorEastAsia"/>
+        <w:rFonts w:ascii="Calibri" w:eastAsiaTheme="minorEastAsia" w:hAnsi="Calibri" w:cs="Calibri" w:hint="default"/>
       </w:rPr>
     </w:lvl>
     <w:lvl w:ilvl="1" w:tplc="0C090003" w:tentative="1">
@@ -2316,7 +2331,7 @@
         <w:ind w:left="1440" w:hanging="360"/>
       </w:pPr>
       <w:rPr>
-        <w:rFonts w:hint="default" w:ascii="Courier New" w:hAnsi="Courier New" w:cs="Courier New"/>
+        <w:rFonts w:ascii="Courier New" w:hAnsi="Courier New" w:cs="Courier New" w:hint="default"/>
       </w:rPr>
     </w:lvl>
     <w:lvl w:ilvl="2" w:tplc="0C090005" w:tentative="1">
@@ -2328,7 +2343,7 @@
         <w:ind w:left="2160" w:hanging="360"/>
       </w:pPr>
       <w:rPr>
-        <w:rFonts w:hint="default" w:ascii="Wingdings" w:hAnsi="Wingdings"/>
+        <w:rFonts w:ascii="Wingdings" w:hAnsi="Wingdings" w:hint="default"/>
       </w:rPr>
     </w:lvl>
     <w:lvl w:ilvl="3" w:tplc="0C090001" w:tentative="1">
@@ -2340,7 +2355,7 @@
         <w:ind w:left="2880" w:hanging="360"/>
       </w:pPr>
       <w:rPr>
-        <w:rFonts w:hint="default" w:ascii="Symbol" w:hAnsi="Symbol"/>
+        <w:rFonts w:ascii="Symbol" w:hAnsi="Symbol" w:hint="default"/>
       </w:rPr>
     </w:lvl>
     <w:lvl w:ilvl="4" w:tplc="0C090003" w:tentative="1">
@@ -2352,7 +2367,7 @@
         <w:ind w:left="3600" w:hanging="360"/>
       </w:pPr>
       <w:rPr>
-        <w:rFonts w:hint="default" w:ascii="Courier New" w:hAnsi="Courier New" w:cs="Courier New"/>
+        <w:rFonts w:ascii="Courier New" w:hAnsi="Courier New" w:cs="Courier New" w:hint="default"/>
       </w:rPr>
     </w:lvl>
     <w:lvl w:ilvl="5" w:tplc="0C090005" w:tentative="1">
@@ -2364,7 +2379,7 @@
         <w:ind w:left="4320" w:hanging="360"/>
       </w:pPr>
       <w:rPr>
-        <w:rFonts w:hint="default" w:ascii="Wingdings" w:hAnsi="Wingdings"/>
+        <w:rFonts w:ascii="Wingdings" w:hAnsi="Wingdings" w:hint="default"/>
       </w:rPr>
     </w:lvl>
     <w:lvl w:ilvl="6" w:tplc="0C090001" w:tentative="1">
@@ -2376,7 +2391,7 @@
         <w:ind w:left="5040" w:hanging="360"/>
       </w:pPr>
       <w:rPr>
-        <w:rFonts w:hint="default" w:ascii="Symbol" w:hAnsi="Symbol"/>
+        <w:rFonts w:ascii="Symbol" w:hAnsi="Symbol" w:hint="default"/>
       </w:rPr>
     </w:lvl>
     <w:lvl w:ilvl="7" w:tplc="0C090003" w:tentative="1">
@@ -2388,7 +2403,7 @@
         <w:ind w:left="5760" w:hanging="360"/>
       </w:pPr>
       <w:rPr>
-        <w:rFonts w:hint="default" w:ascii="Courier New" w:hAnsi="Courier New" w:cs="Courier New"/>
+        <w:rFonts w:ascii="Courier New" w:hAnsi="Courier New" w:cs="Courier New" w:hint="default"/>
       </w:rPr>
     </w:lvl>
     <w:lvl w:ilvl="8" w:tplc="0C090005" w:tentative="1">
@@ -2400,7 +2415,7 @@
         <w:ind w:left="6480" w:hanging="360"/>
       </w:pPr>
       <w:rPr>
-        <w:rFonts w:hint="default" w:ascii="Wingdings" w:hAnsi="Wingdings"/>
+        <w:rFonts w:ascii="Wingdings" w:hAnsi="Wingdings" w:hint="default"/>
       </w:rPr>
     </w:lvl>
   </w:abstractNum>
@@ -2416,7 +2431,7 @@
         <w:ind w:left="1080" w:hanging="720"/>
       </w:pPr>
       <w:rPr>
-        <w:rFonts w:hint="default" w:ascii="Calibri" w:hAnsi="Calibri" w:cs="Calibri" w:eastAsiaTheme="minorEastAsia"/>
+        <w:rFonts w:ascii="Calibri" w:eastAsiaTheme="minorEastAsia" w:hAnsi="Calibri" w:cs="Calibri" w:hint="default"/>
       </w:rPr>
     </w:lvl>
     <w:lvl w:ilvl="1" w:tplc="0C090003" w:tentative="1">
@@ -2428,7 +2443,7 @@
         <w:ind w:left="1440" w:hanging="360"/>
       </w:pPr>
       <w:rPr>
-        <w:rFonts w:hint="default" w:ascii="Courier New" w:hAnsi="Courier New" w:cs="Courier New"/>
+        <w:rFonts w:ascii="Courier New" w:hAnsi="Courier New" w:cs="Courier New" w:hint="default"/>
       </w:rPr>
     </w:lvl>
     <w:lvl w:ilvl="2" w:tplc="0C090005" w:tentative="1">
@@ -2440,7 +2455,7 @@
         <w:ind w:left="2160" w:hanging="360"/>
       </w:pPr>
       <w:rPr>
-        <w:rFonts w:hint="default" w:ascii="Wingdings" w:hAnsi="Wingdings"/>
+        <w:rFonts w:ascii="Wingdings" w:hAnsi="Wingdings" w:hint="default"/>
       </w:rPr>
     </w:lvl>
     <w:lvl w:ilvl="3" w:tplc="0C090001" w:tentative="1">
@@ -2452,7 +2467,7 @@
         <w:ind w:left="2880" w:hanging="360"/>
       </w:pPr>
       <w:rPr>
-        <w:rFonts w:hint="default" w:ascii="Symbol" w:hAnsi="Symbol"/>
+        <w:rFonts w:ascii="Symbol" w:hAnsi="Symbol" w:hint="default"/>
       </w:rPr>
     </w:lvl>
     <w:lvl w:ilvl="4" w:tplc="0C090003" w:tentative="1">
@@ -2464,7 +2479,7 @@
         <w:ind w:left="3600" w:hanging="360"/>
       </w:pPr>
       <w:rPr>
-        <w:rFonts w:hint="default" w:ascii="Courier New" w:hAnsi="Courier New" w:cs="Courier New"/>
+        <w:rFonts w:ascii="Courier New" w:hAnsi="Courier New" w:cs="Courier New" w:hint="default"/>
       </w:rPr>
     </w:lvl>
     <w:lvl w:ilvl="5" w:tplc="0C090005" w:tentative="1">
@@ -2476,7 +2491,7 @@
         <w:ind w:left="4320" w:hanging="360"/>
       </w:pPr>
       <w:rPr>
-        <w:rFonts w:hint="default" w:ascii="Wingdings" w:hAnsi="Wingdings"/>
+        <w:rFonts w:ascii="Wingdings" w:hAnsi="Wingdings" w:hint="default"/>
       </w:rPr>
     </w:lvl>
     <w:lvl w:ilvl="6" w:tplc="0C090001" w:tentative="1">
@@ -2488,7 +2503,7 @@
         <w:ind w:left="5040" w:hanging="360"/>
       </w:pPr>
       <w:rPr>
-        <w:rFonts w:hint="default" w:ascii="Symbol" w:hAnsi="Symbol"/>
+        <w:rFonts w:ascii="Symbol" w:hAnsi="Symbol" w:hint="default"/>
       </w:rPr>
     </w:lvl>
     <w:lvl w:ilvl="7" w:tplc="0C090003" w:tentative="1">
@@ -2500,7 +2515,7 @@
         <w:ind w:left="5760" w:hanging="360"/>
       </w:pPr>
       <w:rPr>
-        <w:rFonts w:hint="default" w:ascii="Courier New" w:hAnsi="Courier New" w:cs="Courier New"/>
+        <w:rFonts w:ascii="Courier New" w:hAnsi="Courier New" w:cs="Courier New" w:hint="default"/>
       </w:rPr>
     </w:lvl>
     <w:lvl w:ilvl="8" w:tplc="0C090005" w:tentative="1">
@@ -2512,7 +2527,7 @@
         <w:ind w:left="6480" w:hanging="360"/>
       </w:pPr>
       <w:rPr>
-        <w:rFonts w:hint="default" w:ascii="Wingdings" w:hAnsi="Wingdings"/>
+        <w:rFonts w:ascii="Wingdings" w:hAnsi="Wingdings" w:hint="default"/>
       </w:rPr>
     </w:lvl>
   </w:abstractNum>
@@ -2529,7 +2544,7 @@
         <w:ind w:left="720" w:hanging="360"/>
       </w:pPr>
       <w:rPr>
-        <w:rFonts w:hint="default" w:ascii="Symbol" w:hAnsi="Symbol"/>
+        <w:rFonts w:ascii="Symbol" w:hAnsi="Symbol" w:hint="default"/>
       </w:rPr>
     </w:lvl>
     <w:lvl w:ilvl="1" w:tplc="0C090003" w:tentative="1">
@@ -2541,7 +2556,7 @@
         <w:ind w:left="1440" w:hanging="360"/>
       </w:pPr>
       <w:rPr>
-        <w:rFonts w:hint="default" w:ascii="Courier New" w:hAnsi="Courier New" w:cs="Courier New"/>
+        <w:rFonts w:ascii="Courier New" w:hAnsi="Courier New" w:cs="Courier New" w:hint="default"/>
       </w:rPr>
     </w:lvl>
     <w:lvl w:ilvl="2" w:tplc="0C090005" w:tentative="1">
@@ -2553,7 +2568,7 @@
         <w:ind w:left="2160" w:hanging="360"/>
       </w:pPr>
       <w:rPr>
-        <w:rFonts w:hint="default" w:ascii="Wingdings" w:hAnsi="Wingdings"/>
+        <w:rFonts w:ascii="Wingdings" w:hAnsi="Wingdings" w:hint="default"/>
       </w:rPr>
     </w:lvl>
     <w:lvl w:ilvl="3" w:tplc="0C090001" w:tentative="1">
@@ -2565,7 +2580,7 @@
         <w:ind w:left="2880" w:hanging="360"/>
       </w:pPr>
       <w:rPr>
-        <w:rFonts w:hint="default" w:ascii="Symbol" w:hAnsi="Symbol"/>
+        <w:rFonts w:ascii="Symbol" w:hAnsi="Symbol" w:hint="default"/>
       </w:rPr>
     </w:lvl>
     <w:lvl w:ilvl="4" w:tplc="0C090003" w:tentative="1">
@@ -2577,7 +2592,7 @@
         <w:ind w:left="3600" w:hanging="360"/>
       </w:pPr>
       <w:rPr>
-        <w:rFonts w:hint="default" w:ascii="Courier New" w:hAnsi="Courier New" w:cs="Courier New"/>
+        <w:rFonts w:ascii="Courier New" w:hAnsi="Courier New" w:cs="Courier New" w:hint="default"/>
       </w:rPr>
     </w:lvl>
     <w:lvl w:ilvl="5" w:tplc="0C090005" w:tentative="1">
@@ -2589,7 +2604,7 @@
         <w:ind w:left="4320" w:hanging="360"/>
       </w:pPr>
       <w:rPr>
-        <w:rFonts w:hint="default" w:ascii="Wingdings" w:hAnsi="Wingdings"/>
+        <w:rFonts w:ascii="Wingdings" w:hAnsi="Wingdings" w:hint="default"/>
       </w:rPr>
     </w:lvl>
     <w:lvl w:ilvl="6" w:tplc="0C090001" w:tentative="1">
@@ -2601,7 +2616,7 @@
         <w:ind w:left="5040" w:hanging="360"/>
       </w:pPr>
       <w:rPr>
-        <w:rFonts w:hint="default" w:ascii="Symbol" w:hAnsi="Symbol"/>
+        <w:rFonts w:ascii="Symbol" w:hAnsi="Symbol" w:hint="default"/>
       </w:rPr>
     </w:lvl>
     <w:lvl w:ilvl="7" w:tplc="0C090003" w:tentative="1">
@@ -2613,7 +2628,7 @@
         <w:ind w:left="5760" w:hanging="360"/>
       </w:pPr>
       <w:rPr>
-        <w:rFonts w:hint="default" w:ascii="Courier New" w:hAnsi="Courier New" w:cs="Courier New"/>
+        <w:rFonts w:ascii="Courier New" w:hAnsi="Courier New" w:cs="Courier New" w:hint="default"/>
       </w:rPr>
     </w:lvl>
     <w:lvl w:ilvl="8" w:tplc="0C090005" w:tentative="1">
@@ -2625,7 +2640,7 @@
         <w:ind w:left="6480" w:hanging="360"/>
       </w:pPr>
       <w:rPr>
-        <w:rFonts w:hint="default" w:ascii="Wingdings" w:hAnsi="Wingdings"/>
+        <w:rFonts w:ascii="Wingdings" w:hAnsi="Wingdings" w:hint="default"/>
       </w:rPr>
     </w:lvl>
   </w:abstractNum>
@@ -2742,33 +2757,33 @@
       </w:rPr>
     </w:lvl>
   </w:abstractNum>
-  <w:num w:numId="1">
+  <w:num w:numId="1" w16cid:durableId="2004431505">
     <w:abstractNumId w:val="1"/>
   </w:num>
-  <w:num w:numId="2">
+  <w:num w:numId="2" w16cid:durableId="918563399">
     <w:abstractNumId w:val="5"/>
   </w:num>
-  <w:num w:numId="3">
+  <w:num w:numId="3" w16cid:durableId="621150409">
     <w:abstractNumId w:val="4"/>
   </w:num>
-  <w:num w:numId="4">
+  <w:num w:numId="4" w16cid:durableId="1383364006">
     <w:abstractNumId w:val="2"/>
   </w:num>
-  <w:num w:numId="5">
+  <w:num w:numId="5" w16cid:durableId="217671804">
     <w:abstractNumId w:val="3"/>
   </w:num>
-  <w:num w:numId="6">
+  <w:num w:numId="6" w16cid:durableId="1594708644">
     <w:abstractNumId w:val="0"/>
   </w:num>
 </w:numbering>
 </file>
 
 <file path=word/styles.xml><?xml version="1.0" encoding="utf-8"?>
-<w:styles xmlns:wp14="http://schemas.microsoft.com/office/word/2010/wordprocessingDrawing" xmlns:mc="http://schemas.openxmlformats.org/markup-compatibility/2006" xmlns:r="http://schemas.openxmlformats.org/officeDocument/2006/relationships" xmlns:w="http://schemas.openxmlformats.org/wordprocessingml/2006/main" xmlns:w14="http://schemas.microsoft.com/office/word/2010/wordml" xmlns:w15="http://schemas.microsoft.com/office/word/2012/wordml" mc:Ignorable="w14 w15 wp14">
+<w:styles xmlns:mc="http://schemas.openxmlformats.org/markup-compatibility/2006" xmlns:r="http://schemas.openxmlformats.org/officeDocument/2006/relationships" xmlns:w="http://schemas.openxmlformats.org/wordprocessingml/2006/main" xmlns:w14="http://schemas.microsoft.com/office/word/2010/wordml" xmlns:w15="http://schemas.microsoft.com/office/word/2012/wordml" xmlns:w16cex="http://schemas.microsoft.com/office/word/2018/wordml/cex" xmlns:w16cid="http://schemas.microsoft.com/office/word/2016/wordml/cid" xmlns:w16="http://schemas.microsoft.com/office/word/2018/wordml" xmlns:w16sdtdh="http://schemas.microsoft.com/office/word/2020/wordml/sdtdatahash" xmlns:w16se="http://schemas.microsoft.com/office/word/2015/wordml/symex" mc:Ignorable="w14 w15 w16se w16cid w16 w16cex w16sdtdh">
   <w:docDefaults>
     <w:rPrDefault>
       <w:rPr>
-        <w:rFonts w:asciiTheme="minorHAnsi" w:hAnsiTheme="minorHAnsi" w:eastAsiaTheme="minorEastAsia" w:cstheme="minorBidi"/>
+        <w:rFonts w:asciiTheme="minorHAnsi" w:eastAsiaTheme="minorEastAsia" w:hAnsiTheme="minorHAnsi" w:cstheme="minorBidi"/>
         <w:sz w:val="22"/>
         <w:szCs w:val="22"/>
         <w:lang w:val="en-AU" w:eastAsia="en-US" w:bidi="ar-SA"/>
@@ -2780,17 +2795,17 @@
       </w:pPr>
     </w:pPrDefault>
   </w:docDefaults>
-  <w:latentStyles w:defLockedState="0" w:defUIPriority="99" w:defSemiHidden="0" w:defUnhideWhenUsed="0" w:defQFormat="0" w:count="371">
+  <w:latentStyles w:defLockedState="0" w:defUIPriority="99" w:defSemiHidden="0" w:defUnhideWhenUsed="0" w:defQFormat="0" w:count="376">
     <w:lsdException w:name="Normal" w:uiPriority="0" w:qFormat="1"/>
     <w:lsdException w:name="heading 1" w:uiPriority="9" w:qFormat="1"/>
-    <w:lsdException w:name="heading 2" w:uiPriority="9" w:semiHidden="1" w:unhideWhenUsed="1" w:qFormat="1"/>
-    <w:lsdException w:name="heading 3" w:uiPriority="9" w:semiHidden="1" w:unhideWhenUsed="1" w:qFormat="1"/>
-    <w:lsdException w:name="heading 4" w:uiPriority="9" w:semiHidden="1" w:unhideWhenUsed="1" w:qFormat="1"/>
-    <w:lsdException w:name="heading 5" w:uiPriority="9" w:semiHidden="1" w:unhideWhenUsed="1" w:qFormat="1"/>
-    <w:lsdException w:name="heading 6" w:uiPriority="9" w:semiHidden="1" w:unhideWhenUsed="1" w:qFormat="1"/>
-    <w:lsdException w:name="heading 7" w:uiPriority="9" w:semiHidden="1" w:unhideWhenUsed="1" w:qFormat="1"/>
-    <w:lsdException w:name="heading 8" w:uiPriority="9" w:semiHidden="1" w:unhideWhenUsed="1" w:qFormat="1"/>
-    <w:lsdException w:name="heading 9" w:uiPriority="9" w:semiHidden="1" w:unhideWhenUsed="1" w:qFormat="1"/>
+    <w:lsdException w:name="heading 2" w:semiHidden="1" w:uiPriority="9" w:unhideWhenUsed="1" w:qFormat="1"/>
+    <w:lsdException w:name="heading 3" w:semiHidden="1" w:uiPriority="9" w:unhideWhenUsed="1" w:qFormat="1"/>
+    <w:lsdException w:name="heading 4" w:semiHidden="1" w:uiPriority="9" w:unhideWhenUsed="1" w:qFormat="1"/>
+    <w:lsdException w:name="heading 5" w:semiHidden="1" w:uiPriority="9" w:unhideWhenUsed="1" w:qFormat="1"/>
+    <w:lsdException w:name="heading 6" w:semiHidden="1" w:uiPriority="9" w:unhideWhenUsed="1" w:qFormat="1"/>
+    <w:lsdException w:name="heading 7" w:semiHidden="1" w:uiPriority="9" w:unhideWhenUsed="1" w:qFormat="1"/>
+    <w:lsdException w:name="heading 8" w:semiHidden="1" w:uiPriority="9" w:unhideWhenUsed="1" w:qFormat="1"/>
+    <w:lsdException w:name="heading 9" w:semiHidden="1" w:uiPriority="9" w:unhideWhenUsed="1" w:qFormat="1"/>
     <w:lsdException w:name="index 1" w:semiHidden="1" w:unhideWhenUsed="1"/>
     <w:lsdException w:name="index 2" w:semiHidden="1" w:unhideWhenUsed="1"/>
     <w:lsdException w:name="index 3" w:semiHidden="1" w:unhideWhenUsed="1"/>
@@ -2800,22 +2815,22 @@
     <w:lsdException w:name="index 7" w:semiHidden="1" w:unhideWhenUsed="1"/>
     <w:lsdException w:name="index 8" w:semiHidden="1" w:unhideWhenUsed="1"/>
     <w:lsdException w:name="index 9" w:semiHidden="1" w:unhideWhenUsed="1"/>
-    <w:lsdException w:name="toc 1" w:uiPriority="39" w:semiHidden="1" w:unhideWhenUsed="1"/>
-    <w:lsdException w:name="toc 2" w:uiPriority="39" w:semiHidden="1" w:unhideWhenUsed="1"/>
-    <w:lsdException w:name="toc 3" w:uiPriority="39" w:semiHidden="1" w:unhideWhenUsed="1"/>
-    <w:lsdException w:name="toc 4" w:uiPriority="39" w:semiHidden="1" w:unhideWhenUsed="1"/>
-    <w:lsdException w:name="toc 5" w:uiPriority="39" w:semiHidden="1" w:unhideWhenUsed="1"/>
-    <w:lsdException w:name="toc 6" w:uiPriority="39" w:semiHidden="1" w:unhideWhenUsed="1"/>
-    <w:lsdException w:name="toc 7" w:uiPriority="39" w:semiHidden="1" w:unhideWhenUsed="1"/>
-    <w:lsdException w:name="toc 8" w:uiPriority="39" w:semiHidden="1" w:unhideWhenUsed="1"/>
-    <w:lsdException w:name="toc 9" w:uiPriority="39" w:semiHidden="1" w:unhideWhenUsed="1"/>
+    <w:lsdException w:name="toc 1" w:semiHidden="1" w:uiPriority="39" w:unhideWhenUsed="1"/>
+    <w:lsdException w:name="toc 2" w:semiHidden="1" w:uiPriority="39" w:unhideWhenUsed="1"/>
+    <w:lsdException w:name="toc 3" w:semiHidden="1" w:uiPriority="39" w:unhideWhenUsed="1"/>
+    <w:lsdException w:name="toc 4" w:semiHidden="1" w:uiPriority="39" w:unhideWhenUsed="1"/>
+    <w:lsdException w:name="toc 5" w:semiHidden="1" w:uiPriority="39" w:unhideWhenUsed="1"/>
+    <w:lsdException w:name="toc 6" w:semiHidden="1" w:uiPriority="39" w:unhideWhenUsed="1"/>
+    <w:lsdException w:name="toc 7" w:semiHidden="1" w:uiPriority="39" w:unhideWhenUsed="1"/>
+    <w:lsdException w:name="toc 8" w:semiHidden="1" w:uiPriority="39" w:unhideWhenUsed="1"/>
+    <w:lsdException w:name="toc 9" w:semiHidden="1" w:uiPriority="39" w:unhideWhenUsed="1"/>
     <w:lsdException w:name="Normal Indent" w:semiHidden="1" w:unhideWhenUsed="1"/>
     <w:lsdException w:name="footnote text" w:semiHidden="1" w:unhideWhenUsed="1"/>
     <w:lsdException w:name="annotation text" w:semiHidden="1" w:unhideWhenUsed="1"/>
     <w:lsdException w:name="header" w:semiHidden="1" w:unhideWhenUsed="1"/>
     <w:lsdException w:name="footer" w:semiHidden="1" w:unhideWhenUsed="1"/>
     <w:lsdException w:name="index heading" w:semiHidden="1" w:unhideWhenUsed="1"/>
-    <w:lsdException w:name="caption" w:uiPriority="35" w:semiHidden="1" w:unhideWhenUsed="1" w:qFormat="1"/>
+    <w:lsdException w:name="caption" w:semiHidden="1" w:uiPriority="35" w:unhideWhenUsed="1" w:qFormat="1"/>
     <w:lsdException w:name="table of figures" w:semiHidden="1" w:unhideWhenUsed="1"/>
     <w:lsdException w:name="envelope address" w:semiHidden="1" w:unhideWhenUsed="1"/>
     <w:lsdException w:name="envelope return" w:semiHidden="1" w:unhideWhenUsed="1"/>
@@ -2846,7 +2861,7 @@
     <w:lsdException w:name="Title" w:uiPriority="10" w:qFormat="1"/>
     <w:lsdException w:name="Closing" w:semiHidden="1" w:unhideWhenUsed="1"/>
     <w:lsdException w:name="Signature" w:semiHidden="1" w:unhideWhenUsed="1"/>
-    <w:lsdException w:name="Default Paragraph Font" w:uiPriority="1" w:semiHidden="1" w:unhideWhenUsed="1"/>
+    <w:lsdException w:name="Default Paragraph Font" w:semiHidden="1" w:uiPriority="1" w:unhideWhenUsed="1"/>
     <w:lsdException w:name="Body Text" w:semiHidden="1" w:unhideWhenUsed="1"/>
     <w:lsdException w:name="Body Text Indent" w:semiHidden="1" w:unhideWhenUsed="1"/>
     <w:lsdException w:name="List Continue" w:semiHidden="1" w:unhideWhenUsed="1"/>
@@ -2886,7 +2901,6 @@
     <w:lsdException w:name="HTML Sample" w:semiHidden="1" w:unhideWhenUsed="1"/>
     <w:lsdException w:name="HTML Typewriter" w:semiHidden="1" w:unhideWhenUsed="1"/>
     <w:lsdException w:name="HTML Variable" w:semiHidden="1" w:unhideWhenUsed="1"/>
-    <w:lsdException w:name="Normal Table" w:semiHidden="1" w:unhideWhenUsed="1"/>
     <w:lsdException w:name="annotation subject" w:semiHidden="1" w:unhideWhenUsed="1"/>
     <w:lsdException w:name="No List" w:semiHidden="1" w:unhideWhenUsed="1"/>
     <w:lsdException w:name="Outline List 1" w:semiHidden="1" w:unhideWhenUsed="1"/>
@@ -2929,11 +2943,8 @@
     <w:lsdException w:name="Table Contemporary" w:semiHidden="1" w:unhideWhenUsed="1"/>
     <w:lsdException w:name="Table Elegant" w:semiHidden="1" w:unhideWhenUsed="1"/>
     <w:lsdException w:name="Table Professional" w:semiHidden="1" w:unhideWhenUsed="1"/>
-    <w:lsdException w:name="Table Subtle 1" w:semiHidden="1" w:unhideWhenUsed="1"/>
     <w:lsdException w:name="Table Subtle 2" w:semiHidden="1" w:unhideWhenUsed="1"/>
     <w:lsdException w:name="Table Web 1" w:semiHidden="1" w:unhideWhenUsed="1"/>
-    <w:lsdException w:name="Table Web 2" w:semiHidden="1" w:unhideWhenUsed="1"/>
-    <w:lsdException w:name="Table Web 3" w:semiHidden="1" w:unhideWhenUsed="1"/>
     <w:lsdException w:name="Balloon Text" w:semiHidden="1" w:unhideWhenUsed="1"/>
     <w:lsdException w:name="Table Grid" w:uiPriority="39"/>
     <w:lsdException w:name="Table Theme" w:semiHidden="1" w:unhideWhenUsed="1"/>
@@ -3046,8 +3057,8 @@
     <w:lsdException w:name="Subtle Reference" w:uiPriority="31" w:qFormat="1"/>
     <w:lsdException w:name="Intense Reference" w:uiPriority="32" w:qFormat="1"/>
     <w:lsdException w:name="Book Title" w:uiPriority="33" w:qFormat="1"/>
-    <w:lsdException w:name="Bibliography" w:uiPriority="37" w:semiHidden="1" w:unhideWhenUsed="1"/>
-    <w:lsdException w:name="TOC Heading" w:uiPriority="39" w:semiHidden="1" w:unhideWhenUsed="1" w:qFormat="1"/>
+    <w:lsdException w:name="Bibliography" w:semiHidden="1" w:uiPriority="37" w:unhideWhenUsed="1"/>
+    <w:lsdException w:name="TOC Heading" w:semiHidden="1" w:uiPriority="39" w:unhideWhenUsed="1" w:qFormat="1"/>
     <w:lsdException w:name="Plain Table 1" w:uiPriority="41"/>
     <w:lsdException w:name="Plain Table 2" w:uiPriority="42"/>
     <w:lsdException w:name="Plain Table 3" w:uiPriority="43"/>
@@ -3152,17 +3163,22 @@
     <w:lsdException w:name="List Table 5 Dark Accent 6" w:uiPriority="50"/>
     <w:lsdException w:name="List Table 6 Colorful Accent 6" w:uiPriority="51"/>
     <w:lsdException w:name="List Table 7 Colorful Accent 6" w:uiPriority="52"/>
+    <w:lsdException w:name="Mention" w:semiHidden="1" w:unhideWhenUsed="1"/>
+    <w:lsdException w:name="Smart Hyperlink" w:semiHidden="1" w:unhideWhenUsed="1"/>
+    <w:lsdException w:name="Hashtag" w:semiHidden="1" w:unhideWhenUsed="1"/>
+    <w:lsdException w:name="Unresolved Mention" w:semiHidden="1" w:unhideWhenUsed="1"/>
+    <w:lsdException w:name="Smart Link" w:semiHidden="1" w:unhideWhenUsed="1"/>
   </w:latentStyles>
-  <w:style w:type="paragraph" w:styleId="Normal" w:default="1">
+  <w:style w:type="paragraph" w:default="1" w:styleId="a">
     <w:name w:val="Normal"/>
     <w:qFormat/>
     <w:rsid w:val="00926CFD"/>
   </w:style>
-  <w:style w:type="paragraph" w:styleId="Heading1">
+  <w:style w:type="paragraph" w:styleId="1">
     <w:name w:val="heading 1"/>
-    <w:basedOn w:val="Normal"/>
-    <w:next w:val="Normal"/>
-    <w:link w:val="Heading1Char"/>
+    <w:basedOn w:val="a"/>
+    <w:next w:val="a"/>
+    <w:link w:val="10"/>
     <w:uiPriority w:val="9"/>
     <w:qFormat/>
     <w:rsid w:val="00926CFD"/>
@@ -3173,7 +3189,7 @@
       <w:outlineLvl w:val="0"/>
     </w:pPr>
     <w:rPr>
-      <w:rFonts w:asciiTheme="majorHAnsi" w:hAnsiTheme="majorHAnsi" w:eastAsiaTheme="majorEastAsia" w:cstheme="majorBidi"/>
+      <w:rFonts w:asciiTheme="majorHAnsi" w:eastAsiaTheme="majorEastAsia" w:hAnsiTheme="majorHAnsi" w:cstheme="majorBidi"/>
       <w:b/>
       <w:bCs/>
       <w:color w:val="374C80" w:themeColor="accent1" w:themeShade="BF"/>
@@ -3181,11 +3197,11 @@
       <w:szCs w:val="28"/>
     </w:rPr>
   </w:style>
-  <w:style w:type="paragraph" w:styleId="Heading2">
+  <w:style w:type="paragraph" w:styleId="2">
     <w:name w:val="heading 2"/>
-    <w:basedOn w:val="Normal"/>
-    <w:next w:val="Normal"/>
-    <w:link w:val="Heading2Char"/>
+    <w:basedOn w:val="a"/>
+    <w:next w:val="a"/>
+    <w:link w:val="20"/>
     <w:uiPriority w:val="9"/>
     <w:unhideWhenUsed/>
     <w:qFormat/>
@@ -3197,7 +3213,7 @@
       <w:outlineLvl w:val="1"/>
     </w:pPr>
     <w:rPr>
-      <w:rFonts w:asciiTheme="majorHAnsi" w:hAnsiTheme="majorHAnsi" w:eastAsiaTheme="majorEastAsia" w:cstheme="majorBidi"/>
+      <w:rFonts w:asciiTheme="majorHAnsi" w:eastAsiaTheme="majorEastAsia" w:hAnsiTheme="majorHAnsi" w:cstheme="majorBidi"/>
       <w:b/>
       <w:bCs/>
       <w:color w:val="4A66AC" w:themeColor="accent1"/>
@@ -3205,11 +3221,11 @@
       <w:szCs w:val="26"/>
     </w:rPr>
   </w:style>
-  <w:style w:type="paragraph" w:styleId="Heading3">
+  <w:style w:type="paragraph" w:styleId="3">
     <w:name w:val="heading 3"/>
-    <w:basedOn w:val="Normal"/>
-    <w:next w:val="Normal"/>
-    <w:link w:val="Heading3Char"/>
+    <w:basedOn w:val="a"/>
+    <w:next w:val="a"/>
+    <w:link w:val="30"/>
     <w:uiPriority w:val="9"/>
     <w:unhideWhenUsed/>
     <w:qFormat/>
@@ -3221,17 +3237,17 @@
       <w:outlineLvl w:val="2"/>
     </w:pPr>
     <w:rPr>
-      <w:rFonts w:asciiTheme="majorHAnsi" w:hAnsiTheme="majorHAnsi" w:eastAsiaTheme="majorEastAsia" w:cstheme="majorBidi"/>
+      <w:rFonts w:asciiTheme="majorHAnsi" w:eastAsiaTheme="majorEastAsia" w:hAnsiTheme="majorHAnsi" w:cstheme="majorBidi"/>
       <w:b/>
       <w:bCs/>
       <w:color w:val="4A66AC" w:themeColor="accent1"/>
     </w:rPr>
   </w:style>
-  <w:style w:type="paragraph" w:styleId="Heading4">
+  <w:style w:type="paragraph" w:styleId="4">
     <w:name w:val="heading 4"/>
-    <w:basedOn w:val="Normal"/>
-    <w:next w:val="Normal"/>
-    <w:link w:val="Heading4Char"/>
+    <w:basedOn w:val="a"/>
+    <w:next w:val="a"/>
+    <w:link w:val="40"/>
     <w:uiPriority w:val="9"/>
     <w:semiHidden/>
     <w:unhideWhenUsed/>
@@ -3244,7 +3260,7 @@
       <w:outlineLvl w:val="3"/>
     </w:pPr>
     <w:rPr>
-      <w:rFonts w:asciiTheme="majorHAnsi" w:hAnsiTheme="majorHAnsi" w:eastAsiaTheme="majorEastAsia" w:cstheme="majorBidi"/>
+      <w:rFonts w:asciiTheme="majorHAnsi" w:eastAsiaTheme="majorEastAsia" w:hAnsiTheme="majorHAnsi" w:cstheme="majorBidi"/>
       <w:b/>
       <w:bCs/>
       <w:i/>
@@ -3252,11 +3268,11 @@
       <w:color w:val="4A66AC" w:themeColor="accent1"/>
     </w:rPr>
   </w:style>
-  <w:style w:type="paragraph" w:styleId="Heading5">
+  <w:style w:type="paragraph" w:styleId="5">
     <w:name w:val="heading 5"/>
-    <w:basedOn w:val="Normal"/>
-    <w:next w:val="Normal"/>
-    <w:link w:val="Heading5Char"/>
+    <w:basedOn w:val="a"/>
+    <w:next w:val="a"/>
+    <w:link w:val="50"/>
     <w:uiPriority w:val="9"/>
     <w:semiHidden/>
     <w:unhideWhenUsed/>
@@ -3269,15 +3285,15 @@
       <w:outlineLvl w:val="4"/>
     </w:pPr>
     <w:rPr>
-      <w:rFonts w:asciiTheme="majorHAnsi" w:hAnsiTheme="majorHAnsi" w:eastAsiaTheme="majorEastAsia" w:cstheme="majorBidi"/>
+      <w:rFonts w:asciiTheme="majorHAnsi" w:eastAsiaTheme="majorEastAsia" w:hAnsiTheme="majorHAnsi" w:cstheme="majorBidi"/>
       <w:color w:val="243255" w:themeColor="accent1" w:themeShade="7F"/>
     </w:rPr>
   </w:style>
-  <w:style w:type="paragraph" w:styleId="Heading6">
+  <w:style w:type="paragraph" w:styleId="6">
     <w:name w:val="heading 6"/>
-    <w:basedOn w:val="Normal"/>
-    <w:next w:val="Normal"/>
-    <w:link w:val="Heading6Char"/>
+    <w:basedOn w:val="a"/>
+    <w:next w:val="a"/>
+    <w:link w:val="60"/>
     <w:uiPriority w:val="9"/>
     <w:semiHidden/>
     <w:unhideWhenUsed/>
@@ -3290,17 +3306,17 @@
       <w:outlineLvl w:val="5"/>
     </w:pPr>
     <w:rPr>
-      <w:rFonts w:asciiTheme="majorHAnsi" w:hAnsiTheme="majorHAnsi" w:eastAsiaTheme="majorEastAsia" w:cstheme="majorBidi"/>
+      <w:rFonts w:asciiTheme="majorHAnsi" w:eastAsiaTheme="majorEastAsia" w:hAnsiTheme="majorHAnsi" w:cstheme="majorBidi"/>
       <w:i/>
       <w:iCs/>
       <w:color w:val="243255" w:themeColor="accent1" w:themeShade="7F"/>
     </w:rPr>
   </w:style>
-  <w:style w:type="paragraph" w:styleId="Heading7">
+  <w:style w:type="paragraph" w:styleId="7">
     <w:name w:val="heading 7"/>
-    <w:basedOn w:val="Normal"/>
-    <w:next w:val="Normal"/>
-    <w:link w:val="Heading7Char"/>
+    <w:basedOn w:val="a"/>
+    <w:next w:val="a"/>
+    <w:link w:val="70"/>
     <w:uiPriority w:val="9"/>
     <w:semiHidden/>
     <w:unhideWhenUsed/>
@@ -3313,17 +3329,17 @@
       <w:outlineLvl w:val="6"/>
     </w:pPr>
     <w:rPr>
-      <w:rFonts w:asciiTheme="majorHAnsi" w:hAnsiTheme="majorHAnsi" w:eastAsiaTheme="majorEastAsia" w:cstheme="majorBidi"/>
+      <w:rFonts w:asciiTheme="majorHAnsi" w:eastAsiaTheme="majorEastAsia" w:hAnsiTheme="majorHAnsi" w:cstheme="majorBidi"/>
       <w:i/>
       <w:iCs/>
       <w:color w:val="404040" w:themeColor="text1" w:themeTint="BF"/>
     </w:rPr>
   </w:style>
-  <w:style w:type="paragraph" w:styleId="Heading8">
+  <w:style w:type="paragraph" w:styleId="8">
     <w:name w:val="heading 8"/>
-    <w:basedOn w:val="Normal"/>
-    <w:next w:val="Normal"/>
-    <w:link w:val="Heading8Char"/>
+    <w:basedOn w:val="a"/>
+    <w:next w:val="a"/>
+    <w:link w:val="80"/>
     <w:uiPriority w:val="9"/>
     <w:semiHidden/>
     <w:unhideWhenUsed/>
@@ -3336,17 +3352,17 @@
       <w:outlineLvl w:val="7"/>
     </w:pPr>
     <w:rPr>
-      <w:rFonts w:asciiTheme="majorHAnsi" w:hAnsiTheme="majorHAnsi" w:eastAsiaTheme="majorEastAsia" w:cstheme="majorBidi"/>
+      <w:rFonts w:asciiTheme="majorHAnsi" w:eastAsiaTheme="majorEastAsia" w:hAnsiTheme="majorHAnsi" w:cstheme="majorBidi"/>
       <w:color w:val="4A66AC" w:themeColor="accent1"/>
       <w:sz w:val="20"/>
       <w:szCs w:val="20"/>
     </w:rPr>
   </w:style>
-  <w:style w:type="paragraph" w:styleId="Heading9">
+  <w:style w:type="paragraph" w:styleId="9">
     <w:name w:val="heading 9"/>
-    <w:basedOn w:val="Normal"/>
-    <w:next w:val="Normal"/>
-    <w:link w:val="Heading9Char"/>
+    <w:basedOn w:val="a"/>
+    <w:next w:val="a"/>
+    <w:link w:val="90"/>
     <w:uiPriority w:val="9"/>
     <w:semiHidden/>
     <w:unhideWhenUsed/>
@@ -3359,7 +3375,7 @@
       <w:outlineLvl w:val="8"/>
     </w:pPr>
     <w:rPr>
-      <w:rFonts w:asciiTheme="majorHAnsi" w:hAnsiTheme="majorHAnsi" w:eastAsiaTheme="majorEastAsia" w:cstheme="majorBidi"/>
+      <w:rFonts w:asciiTheme="majorHAnsi" w:eastAsiaTheme="majorEastAsia" w:hAnsiTheme="majorHAnsi" w:cstheme="majorBidi"/>
       <w:i/>
       <w:iCs/>
       <w:color w:val="404040" w:themeColor="text1" w:themeTint="BF"/>
@@ -3367,13 +3383,13 @@
       <w:szCs w:val="20"/>
     </w:rPr>
   </w:style>
-  <w:style w:type="character" w:styleId="DefaultParagraphFont" w:default="1">
+  <w:style w:type="character" w:default="1" w:styleId="a0">
     <w:name w:val="Default Paragraph Font"/>
     <w:uiPriority w:val="1"/>
     <w:semiHidden/>
     <w:unhideWhenUsed/>
   </w:style>
-  <w:style w:type="table" w:styleId="TableNormal" w:default="1">
+  <w:style w:type="table" w:default="1" w:styleId="a1">
     <w:name w:val="Normal Table"/>
     <w:uiPriority w:val="99"/>
     <w:semiHidden/>
@@ -3388,20 +3404,20 @@
       </w:tblCellMar>
     </w:tblPr>
   </w:style>
-  <w:style w:type="numbering" w:styleId="NoList" w:default="1">
+  <w:style w:type="numbering" w:default="1" w:styleId="a2">
     <w:name w:val="No List"/>
     <w:uiPriority w:val="99"/>
     <w:semiHidden/>
     <w:unhideWhenUsed/>
   </w:style>
-  <w:style w:type="character" w:styleId="Heading1Char" w:customStyle="1">
-    <w:name w:val="Heading 1 Char"/>
-    <w:basedOn w:val="DefaultParagraphFont"/>
-    <w:link w:val="Heading1"/>
+  <w:style w:type="character" w:customStyle="1" w:styleId="10">
+    <w:name w:val="标题 1 字符"/>
+    <w:basedOn w:val="a0"/>
+    <w:link w:val="1"/>
     <w:uiPriority w:val="9"/>
     <w:rsid w:val="00926CFD"/>
     <w:rPr>
-      <w:rFonts w:asciiTheme="majorHAnsi" w:hAnsiTheme="majorHAnsi" w:eastAsiaTheme="majorEastAsia" w:cstheme="majorBidi"/>
+      <w:rFonts w:asciiTheme="majorHAnsi" w:eastAsiaTheme="majorEastAsia" w:hAnsiTheme="majorHAnsi" w:cstheme="majorBidi"/>
       <w:b/>
       <w:bCs/>
       <w:color w:val="374C80" w:themeColor="accent1" w:themeShade="BF"/>
@@ -3409,14 +3425,14 @@
       <w:szCs w:val="28"/>
     </w:rPr>
   </w:style>
-  <w:style w:type="character" w:styleId="Heading2Char" w:customStyle="1">
-    <w:name w:val="Heading 2 Char"/>
-    <w:basedOn w:val="DefaultParagraphFont"/>
-    <w:link w:val="Heading2"/>
+  <w:style w:type="character" w:customStyle="1" w:styleId="20">
+    <w:name w:val="标题 2 字符"/>
+    <w:basedOn w:val="a0"/>
+    <w:link w:val="2"/>
     <w:uiPriority w:val="9"/>
     <w:rsid w:val="00926CFD"/>
     <w:rPr>
-      <w:rFonts w:asciiTheme="majorHAnsi" w:hAnsiTheme="majorHAnsi" w:eastAsiaTheme="majorEastAsia" w:cstheme="majorBidi"/>
+      <w:rFonts w:asciiTheme="majorHAnsi" w:eastAsiaTheme="majorEastAsia" w:hAnsiTheme="majorHAnsi" w:cstheme="majorBidi"/>
       <w:b/>
       <w:bCs/>
       <w:color w:val="4A66AC" w:themeColor="accent1"/>
@@ -3424,28 +3440,28 @@
       <w:szCs w:val="26"/>
     </w:rPr>
   </w:style>
-  <w:style w:type="character" w:styleId="Heading3Char" w:customStyle="1">
-    <w:name w:val="Heading 3 Char"/>
-    <w:basedOn w:val="DefaultParagraphFont"/>
-    <w:link w:val="Heading3"/>
+  <w:style w:type="character" w:customStyle="1" w:styleId="30">
+    <w:name w:val="标题 3 字符"/>
+    <w:basedOn w:val="a0"/>
+    <w:link w:val="3"/>
     <w:uiPriority w:val="9"/>
     <w:rsid w:val="00926CFD"/>
     <w:rPr>
-      <w:rFonts w:asciiTheme="majorHAnsi" w:hAnsiTheme="majorHAnsi" w:eastAsiaTheme="majorEastAsia" w:cstheme="majorBidi"/>
+      <w:rFonts w:asciiTheme="majorHAnsi" w:eastAsiaTheme="majorEastAsia" w:hAnsiTheme="majorHAnsi" w:cstheme="majorBidi"/>
       <w:b/>
       <w:bCs/>
       <w:color w:val="4A66AC" w:themeColor="accent1"/>
     </w:rPr>
   </w:style>
-  <w:style w:type="character" w:styleId="Heading4Char" w:customStyle="1">
-    <w:name w:val="Heading 4 Char"/>
-    <w:basedOn w:val="DefaultParagraphFont"/>
-    <w:link w:val="Heading4"/>
+  <w:style w:type="character" w:customStyle="1" w:styleId="40">
+    <w:name w:val="标题 4 字符"/>
+    <w:basedOn w:val="a0"/>
+    <w:link w:val="4"/>
     <w:uiPriority w:val="9"/>
     <w:semiHidden/>
     <w:rsid w:val="00926CFD"/>
     <w:rPr>
-      <w:rFonts w:asciiTheme="majorHAnsi" w:hAnsiTheme="majorHAnsi" w:eastAsiaTheme="majorEastAsia" w:cstheme="majorBidi"/>
+      <w:rFonts w:asciiTheme="majorHAnsi" w:eastAsiaTheme="majorEastAsia" w:hAnsiTheme="majorHAnsi" w:cstheme="majorBidi"/>
       <w:b/>
       <w:bCs/>
       <w:i/>
@@ -3453,69 +3469,69 @@
       <w:color w:val="4A66AC" w:themeColor="accent1"/>
     </w:rPr>
   </w:style>
-  <w:style w:type="character" w:styleId="Heading5Char" w:customStyle="1">
-    <w:name w:val="Heading 5 Char"/>
-    <w:basedOn w:val="DefaultParagraphFont"/>
-    <w:link w:val="Heading5"/>
+  <w:style w:type="character" w:customStyle="1" w:styleId="50">
+    <w:name w:val="标题 5 字符"/>
+    <w:basedOn w:val="a0"/>
+    <w:link w:val="5"/>
     <w:uiPriority w:val="9"/>
     <w:semiHidden/>
     <w:rsid w:val="00926CFD"/>
     <w:rPr>
-      <w:rFonts w:asciiTheme="majorHAnsi" w:hAnsiTheme="majorHAnsi" w:eastAsiaTheme="majorEastAsia" w:cstheme="majorBidi"/>
+      <w:rFonts w:asciiTheme="majorHAnsi" w:eastAsiaTheme="majorEastAsia" w:hAnsiTheme="majorHAnsi" w:cstheme="majorBidi"/>
       <w:color w:val="243255" w:themeColor="accent1" w:themeShade="7F"/>
     </w:rPr>
   </w:style>
-  <w:style w:type="character" w:styleId="Heading6Char" w:customStyle="1">
-    <w:name w:val="Heading 6 Char"/>
-    <w:basedOn w:val="DefaultParagraphFont"/>
-    <w:link w:val="Heading6"/>
+  <w:style w:type="character" w:customStyle="1" w:styleId="60">
+    <w:name w:val="标题 6 字符"/>
+    <w:basedOn w:val="a0"/>
+    <w:link w:val="6"/>
     <w:uiPriority w:val="9"/>
     <w:semiHidden/>
     <w:rsid w:val="00926CFD"/>
     <w:rPr>
-      <w:rFonts w:asciiTheme="majorHAnsi" w:hAnsiTheme="majorHAnsi" w:eastAsiaTheme="majorEastAsia" w:cstheme="majorBidi"/>
+      <w:rFonts w:asciiTheme="majorHAnsi" w:eastAsiaTheme="majorEastAsia" w:hAnsiTheme="majorHAnsi" w:cstheme="majorBidi"/>
       <w:i/>
       <w:iCs/>
       <w:color w:val="243255" w:themeColor="accent1" w:themeShade="7F"/>
     </w:rPr>
   </w:style>
-  <w:style w:type="character" w:styleId="Heading7Char" w:customStyle="1">
-    <w:name w:val="Heading 7 Char"/>
-    <w:basedOn w:val="DefaultParagraphFont"/>
-    <w:link w:val="Heading7"/>
+  <w:style w:type="character" w:customStyle="1" w:styleId="70">
+    <w:name w:val="标题 7 字符"/>
+    <w:basedOn w:val="a0"/>
+    <w:link w:val="7"/>
     <w:uiPriority w:val="9"/>
     <w:semiHidden/>
     <w:rsid w:val="00926CFD"/>
     <w:rPr>
-      <w:rFonts w:asciiTheme="majorHAnsi" w:hAnsiTheme="majorHAnsi" w:eastAsiaTheme="majorEastAsia" w:cstheme="majorBidi"/>
+      <w:rFonts w:asciiTheme="majorHAnsi" w:eastAsiaTheme="majorEastAsia" w:hAnsiTheme="majorHAnsi" w:cstheme="majorBidi"/>
       <w:i/>
       <w:iCs/>
       <w:color w:val="404040" w:themeColor="text1" w:themeTint="BF"/>
     </w:rPr>
   </w:style>
-  <w:style w:type="character" w:styleId="Heading8Char" w:customStyle="1">
-    <w:name w:val="Heading 8 Char"/>
-    <w:basedOn w:val="DefaultParagraphFont"/>
-    <w:link w:val="Heading8"/>
+  <w:style w:type="character" w:customStyle="1" w:styleId="80">
+    <w:name w:val="标题 8 字符"/>
+    <w:basedOn w:val="a0"/>
+    <w:link w:val="8"/>
     <w:uiPriority w:val="9"/>
     <w:semiHidden/>
     <w:rsid w:val="00926CFD"/>
     <w:rPr>
-      <w:rFonts w:asciiTheme="majorHAnsi" w:hAnsiTheme="majorHAnsi" w:eastAsiaTheme="majorEastAsia" w:cstheme="majorBidi"/>
+      <w:rFonts w:asciiTheme="majorHAnsi" w:eastAsiaTheme="majorEastAsia" w:hAnsiTheme="majorHAnsi" w:cstheme="majorBidi"/>
       <w:color w:val="4A66AC" w:themeColor="accent1"/>
       <w:sz w:val="20"/>
       <w:szCs w:val="20"/>
     </w:rPr>
   </w:style>
-  <w:style w:type="character" w:styleId="Heading9Char" w:customStyle="1">
-    <w:name w:val="Heading 9 Char"/>
-    <w:basedOn w:val="DefaultParagraphFont"/>
-    <w:link w:val="Heading9"/>
+  <w:style w:type="character" w:customStyle="1" w:styleId="90">
+    <w:name w:val="标题 9 字符"/>
+    <w:basedOn w:val="a0"/>
+    <w:link w:val="9"/>
     <w:uiPriority w:val="9"/>
     <w:semiHidden/>
     <w:rsid w:val="00926CFD"/>
     <w:rPr>
-      <w:rFonts w:asciiTheme="majorHAnsi" w:hAnsiTheme="majorHAnsi" w:eastAsiaTheme="majorEastAsia" w:cstheme="majorBidi"/>
+      <w:rFonts w:asciiTheme="majorHAnsi" w:eastAsiaTheme="majorEastAsia" w:hAnsiTheme="majorHAnsi" w:cstheme="majorBidi"/>
       <w:i/>
       <w:iCs/>
       <w:color w:val="404040" w:themeColor="text1" w:themeTint="BF"/>
@@ -3523,10 +3539,10 @@
       <w:szCs w:val="20"/>
     </w:rPr>
   </w:style>
-  <w:style w:type="paragraph" w:styleId="Caption">
+  <w:style w:type="paragraph" w:styleId="a3">
     <w:name w:val="caption"/>
-    <w:basedOn w:val="Normal"/>
-    <w:next w:val="Normal"/>
+    <w:basedOn w:val="a"/>
+    <w:next w:val="a"/>
     <w:uiPriority w:val="35"/>
     <w:semiHidden/>
     <w:unhideWhenUsed/>
@@ -3543,48 +3559,48 @@
       <w:szCs w:val="18"/>
     </w:rPr>
   </w:style>
-  <w:style w:type="paragraph" w:styleId="Title">
+  <w:style w:type="paragraph" w:styleId="a4">
     <w:name w:val="Title"/>
-    <w:basedOn w:val="Normal"/>
-    <w:next w:val="Normal"/>
-    <w:link w:val="TitleChar"/>
+    <w:basedOn w:val="a"/>
+    <w:next w:val="a"/>
+    <w:link w:val="a5"/>
     <w:uiPriority w:val="10"/>
     <w:qFormat/>
     <w:rsid w:val="00926CFD"/>
     <w:pPr>
       <w:pBdr>
-        <w:bottom w:val="single" w:color="4A66AC" w:themeColor="accent1" w:sz="8" w:space="4"/>
+        <w:bottom w:val="single" w:sz="8" w:space="4" w:color="4A66AC" w:themeColor="accent1"/>
       </w:pBdr>
       <w:spacing w:after="300" w:line="240" w:lineRule="auto"/>
       <w:contextualSpacing/>
     </w:pPr>
     <w:rPr>
-      <w:rFonts w:asciiTheme="majorHAnsi" w:hAnsiTheme="majorHAnsi" w:eastAsiaTheme="majorEastAsia" w:cstheme="majorBidi"/>
+      <w:rFonts w:asciiTheme="majorHAnsi" w:eastAsiaTheme="majorEastAsia" w:hAnsiTheme="majorHAnsi" w:cstheme="majorBidi"/>
       <w:color w:val="1B1D3D" w:themeColor="text2" w:themeShade="BF"/>
       <w:spacing w:val="5"/>
       <w:sz w:val="52"/>
       <w:szCs w:val="52"/>
     </w:rPr>
   </w:style>
-  <w:style w:type="character" w:styleId="TitleChar" w:customStyle="1">
-    <w:name w:val="Title Char"/>
-    <w:basedOn w:val="DefaultParagraphFont"/>
-    <w:link w:val="Title"/>
+  <w:style w:type="character" w:customStyle="1" w:styleId="a5">
+    <w:name w:val="标题 字符"/>
+    <w:basedOn w:val="a0"/>
+    <w:link w:val="a4"/>
     <w:uiPriority w:val="10"/>
     <w:rsid w:val="00926CFD"/>
     <w:rPr>
-      <w:rFonts w:asciiTheme="majorHAnsi" w:hAnsiTheme="majorHAnsi" w:eastAsiaTheme="majorEastAsia" w:cstheme="majorBidi"/>
+      <w:rFonts w:asciiTheme="majorHAnsi" w:eastAsiaTheme="majorEastAsia" w:hAnsiTheme="majorHAnsi" w:cstheme="majorBidi"/>
       <w:color w:val="1B1D3D" w:themeColor="text2" w:themeShade="BF"/>
       <w:spacing w:val="5"/>
       <w:sz w:val="52"/>
       <w:szCs w:val="52"/>
     </w:rPr>
   </w:style>
-  <w:style w:type="paragraph" w:styleId="Subtitle">
+  <w:style w:type="paragraph" w:styleId="a6">
     <w:name w:val="Subtitle"/>
-    <w:basedOn w:val="Normal"/>
-    <w:next w:val="Normal"/>
-    <w:link w:val="SubtitleChar"/>
+    <w:basedOn w:val="a"/>
+    <w:next w:val="a"/>
+    <w:link w:val="a7"/>
     <w:uiPriority w:val="11"/>
     <w:qFormat/>
     <w:rsid w:val="00926CFD"/>
@@ -3594,7 +3610,7 @@
       </w:numPr>
     </w:pPr>
     <w:rPr>
-      <w:rFonts w:asciiTheme="majorHAnsi" w:hAnsiTheme="majorHAnsi" w:eastAsiaTheme="majorEastAsia" w:cstheme="majorBidi"/>
+      <w:rFonts w:asciiTheme="majorHAnsi" w:eastAsiaTheme="majorEastAsia" w:hAnsiTheme="majorHAnsi" w:cstheme="majorBidi"/>
       <w:i/>
       <w:iCs/>
       <w:color w:val="4A66AC" w:themeColor="accent1"/>
@@ -3603,14 +3619,14 @@
       <w:szCs w:val="24"/>
     </w:rPr>
   </w:style>
-  <w:style w:type="character" w:styleId="SubtitleChar" w:customStyle="1">
-    <w:name w:val="Subtitle Char"/>
-    <w:basedOn w:val="DefaultParagraphFont"/>
-    <w:link w:val="Subtitle"/>
+  <w:style w:type="character" w:customStyle="1" w:styleId="a7">
+    <w:name w:val="副标题 字符"/>
+    <w:basedOn w:val="a0"/>
+    <w:link w:val="a6"/>
     <w:uiPriority w:val="11"/>
     <w:rsid w:val="00926CFD"/>
     <w:rPr>
-      <w:rFonts w:asciiTheme="majorHAnsi" w:hAnsiTheme="majorHAnsi" w:eastAsiaTheme="majorEastAsia" w:cstheme="majorBidi"/>
+      <w:rFonts w:asciiTheme="majorHAnsi" w:eastAsiaTheme="majorEastAsia" w:hAnsiTheme="majorHAnsi" w:cstheme="majorBidi"/>
       <w:i/>
       <w:iCs/>
       <w:color w:val="4A66AC" w:themeColor="accent1"/>
@@ -3619,9 +3635,9 @@
       <w:szCs w:val="24"/>
     </w:rPr>
   </w:style>
-  <w:style w:type="character" w:styleId="Strong">
+  <w:style w:type="character" w:styleId="a8">
     <w:name w:val="Strong"/>
-    <w:basedOn w:val="DefaultParagraphFont"/>
+    <w:basedOn w:val="a0"/>
     <w:uiPriority w:val="22"/>
     <w:qFormat/>
     <w:rsid w:val="00926CFD"/>
@@ -3630,9 +3646,9 @@
       <w:bCs/>
     </w:rPr>
   </w:style>
-  <w:style w:type="character" w:styleId="Emphasis">
+  <w:style w:type="character" w:styleId="a9">
     <w:name w:val="Emphasis"/>
-    <w:basedOn w:val="DefaultParagraphFont"/>
+    <w:basedOn w:val="a0"/>
     <w:uiPriority w:val="20"/>
     <w:qFormat/>
     <w:rsid w:val="00926CFD"/>
@@ -3641,7 +3657,7 @@
       <w:iCs/>
     </w:rPr>
   </w:style>
-  <w:style w:type="paragraph" w:styleId="NoSpacing">
+  <w:style w:type="paragraph" w:styleId="aa">
     <w:name w:val="No Spacing"/>
     <w:uiPriority w:val="1"/>
     <w:qFormat/>
@@ -3650,11 +3666,11 @@
       <w:spacing w:after="0" w:line="240" w:lineRule="auto"/>
     </w:pPr>
   </w:style>
-  <w:style w:type="paragraph" w:styleId="Quote">
+  <w:style w:type="paragraph" w:styleId="ab">
     <w:name w:val="Quote"/>
-    <w:basedOn w:val="Normal"/>
-    <w:next w:val="Normal"/>
-    <w:link w:val="QuoteChar"/>
+    <w:basedOn w:val="a"/>
+    <w:next w:val="a"/>
+    <w:link w:val="ac"/>
     <w:uiPriority w:val="29"/>
     <w:qFormat/>
     <w:rsid w:val="00926CFD"/>
@@ -3664,10 +3680,10 @@
       <w:color w:val="000000" w:themeColor="text1"/>
     </w:rPr>
   </w:style>
-  <w:style w:type="character" w:styleId="QuoteChar" w:customStyle="1">
-    <w:name w:val="Quote Char"/>
-    <w:basedOn w:val="DefaultParagraphFont"/>
-    <w:link w:val="Quote"/>
+  <w:style w:type="character" w:customStyle="1" w:styleId="ac">
+    <w:name w:val="引用 字符"/>
+    <w:basedOn w:val="a0"/>
+    <w:link w:val="ab"/>
     <w:uiPriority w:val="29"/>
     <w:rsid w:val="00926CFD"/>
     <w:rPr>
@@ -3676,17 +3692,17 @@
       <w:color w:val="000000" w:themeColor="text1"/>
     </w:rPr>
   </w:style>
-  <w:style w:type="paragraph" w:styleId="IntenseQuote">
+  <w:style w:type="paragraph" w:styleId="ad">
     <w:name w:val="Intense Quote"/>
-    <w:basedOn w:val="Normal"/>
-    <w:next w:val="Normal"/>
-    <w:link w:val="IntenseQuoteChar"/>
+    <w:basedOn w:val="a"/>
+    <w:next w:val="a"/>
+    <w:link w:val="ae"/>
     <w:uiPriority w:val="30"/>
     <w:qFormat/>
     <w:rsid w:val="00926CFD"/>
     <w:pPr>
       <w:pBdr>
-        <w:bottom w:val="single" w:color="4A66AC" w:themeColor="accent1" w:sz="4" w:space="4"/>
+        <w:bottom w:val="single" w:sz="4" w:space="4" w:color="4A66AC" w:themeColor="accent1"/>
       </w:pBdr>
       <w:spacing w:before="200" w:after="280"/>
       <w:ind w:left="936" w:right="936"/>
@@ -3699,10 +3715,10 @@
       <w:color w:val="4A66AC" w:themeColor="accent1"/>
     </w:rPr>
   </w:style>
-  <w:style w:type="character" w:styleId="IntenseQuoteChar" w:customStyle="1">
-    <w:name w:val="Intense Quote Char"/>
-    <w:basedOn w:val="DefaultParagraphFont"/>
-    <w:link w:val="IntenseQuote"/>
+  <w:style w:type="character" w:customStyle="1" w:styleId="ae">
+    <w:name w:val="明显引用 字符"/>
+    <w:basedOn w:val="a0"/>
+    <w:link w:val="ad"/>
     <w:uiPriority w:val="30"/>
     <w:rsid w:val="00926CFD"/>
     <w:rPr>
@@ -3713,9 +3729,9 @@
       <w:color w:val="4A66AC" w:themeColor="accent1"/>
     </w:rPr>
   </w:style>
-  <w:style w:type="character" w:styleId="SubtleEmphasis">
+  <w:style w:type="character" w:styleId="af">
     <w:name w:val="Subtle Emphasis"/>
-    <w:basedOn w:val="DefaultParagraphFont"/>
+    <w:basedOn w:val="a0"/>
     <w:uiPriority w:val="19"/>
     <w:qFormat/>
     <w:rsid w:val="00926CFD"/>
@@ -3725,9 +3741,9 @@
       <w:color w:val="808080" w:themeColor="text1" w:themeTint="7F"/>
     </w:rPr>
   </w:style>
-  <w:style w:type="character" w:styleId="IntenseEmphasis">
+  <w:style w:type="character" w:styleId="af0">
     <w:name w:val="Intense Emphasis"/>
-    <w:basedOn w:val="DefaultParagraphFont"/>
+    <w:basedOn w:val="a0"/>
     <w:uiPriority w:val="21"/>
     <w:qFormat/>
     <w:rsid w:val="00926CFD"/>
@@ -3739,9 +3755,9 @@
       <w:color w:val="4A66AC" w:themeColor="accent1"/>
     </w:rPr>
   </w:style>
-  <w:style w:type="character" w:styleId="SubtleReference">
+  <w:style w:type="character" w:styleId="af1">
     <w:name w:val="Subtle Reference"/>
-    <w:basedOn w:val="DefaultParagraphFont"/>
+    <w:basedOn w:val="a0"/>
     <w:uiPriority w:val="31"/>
     <w:qFormat/>
     <w:rsid w:val="00926CFD"/>
@@ -3751,9 +3767,9 @@
       <w:u w:val="single"/>
     </w:rPr>
   </w:style>
-  <w:style w:type="character" w:styleId="IntenseReference">
+  <w:style w:type="character" w:styleId="af2">
     <w:name w:val="Intense Reference"/>
-    <w:basedOn w:val="DefaultParagraphFont"/>
+    <w:basedOn w:val="a0"/>
     <w:uiPriority w:val="32"/>
     <w:qFormat/>
     <w:rsid w:val="00926CFD"/>
@@ -3766,9 +3782,9 @@
       <w:u w:val="single"/>
     </w:rPr>
   </w:style>
-  <w:style w:type="character" w:styleId="BookTitle">
+  <w:style w:type="character" w:styleId="af3">
     <w:name w:val="Book Title"/>
-    <w:basedOn w:val="DefaultParagraphFont"/>
+    <w:basedOn w:val="a0"/>
     <w:uiPriority w:val="33"/>
     <w:qFormat/>
     <w:rsid w:val="00926CFD"/>
@@ -3779,10 +3795,10 @@
       <w:spacing w:val="5"/>
     </w:rPr>
   </w:style>
-  <w:style w:type="paragraph" w:styleId="TOCHeading">
+  <w:style w:type="paragraph" w:styleId="TOC">
     <w:name w:val="TOC Heading"/>
-    <w:basedOn w:val="Heading1"/>
-    <w:next w:val="Normal"/>
+    <w:basedOn w:val="1"/>
+    <w:next w:val="a"/>
     <w:uiPriority w:val="39"/>
     <w:unhideWhenUsed/>
     <w:qFormat/>
@@ -3791,9 +3807,9 @@
       <w:outlineLvl w:val="9"/>
     </w:pPr>
   </w:style>
-  <w:style w:type="paragraph" w:styleId="ListParagraph">
+  <w:style w:type="paragraph" w:styleId="af4">
     <w:name w:val="List Paragraph"/>
-    <w:basedOn w:val="Normal"/>
+    <w:basedOn w:val="a"/>
     <w:uiPriority w:val="34"/>
     <w:qFormat/>
     <w:rsid w:val="00926CFD"/>
@@ -3804,8 +3820,8 @@
   </w:style>
   <w:style w:type="paragraph" w:styleId="TOC1">
     <w:name w:val="toc 1"/>
-    <w:basedOn w:val="Normal"/>
-    <w:next w:val="Normal"/>
+    <w:basedOn w:val="a"/>
+    <w:next w:val="a"/>
     <w:autoRedefine/>
     <w:uiPriority w:val="39"/>
     <w:unhideWhenUsed/>
@@ -3814,9 +3830,9 @@
       <w:spacing w:after="100"/>
     </w:pPr>
   </w:style>
-  <w:style w:type="character" w:styleId="Hyperlink">
+  <w:style w:type="character" w:styleId="af5">
     <w:name w:val="Hyperlink"/>
-    <w:basedOn w:val="DefaultParagraphFont"/>
+    <w:basedOn w:val="a0"/>
     <w:uiPriority w:val="99"/>
     <w:unhideWhenUsed/>
     <w:rsid w:val="00926CFD"/>
@@ -3827,8 +3843,8 @@
   </w:style>
   <w:style w:type="paragraph" w:styleId="TOC2">
     <w:name w:val="toc 2"/>
-    <w:basedOn w:val="Normal"/>
-    <w:next w:val="Normal"/>
+    <w:basedOn w:val="a"/>
+    <w:next w:val="a"/>
     <w:autoRedefine/>
     <w:uiPriority w:val="39"/>
     <w:unhideWhenUsed/>
@@ -3840,8 +3856,8 @@
   </w:style>
   <w:style w:type="paragraph" w:styleId="TOC3">
     <w:name w:val="toc 3"/>
-    <w:basedOn w:val="Normal"/>
-    <w:next w:val="Normal"/>
+    <w:basedOn w:val="a"/>
+    <w:next w:val="a"/>
     <w:autoRedefine/>
     <w:uiPriority w:val="39"/>
     <w:unhideWhenUsed/>
@@ -3856,39 +3872,6 @@
     </w:rPr>
   </w:style>
 </w:styles>
-</file>
-
-<file path=word/glossary/document.xml><?xml version="1.0" encoding="utf-8"?>
-<w:glossaryDocument xmlns:w14="http://schemas.microsoft.com/office/word/2010/wordml" xmlns:w="http://schemas.openxmlformats.org/wordprocessingml/2006/main">
-  <w:docParts>
-    <w:docPart>
-      <w:docPartPr>
-        <w:name w:val="DefaultPlaceholder_1081868574"/>
-        <w:category>
-          <w:name w:val="General"/>
-          <w:gallery w:val="placeholder"/>
-        </w:category>
-        <w:types>
-          <w:type w:val="bbPlcHdr"/>
-        </w:types>
-        <w:behaviors>
-          <w:behavior w:val="content"/>
-        </w:behaviors>
-        <w:guid w:val="{9f1bf341-eca7-4071-b172-9fafe814e768}"/>
-      </w:docPartPr>
-      <w:docPartBody>
-        <w:p>
-          <w:r>
-            <w:rPr>
-              <w:rStyle w:val="PlaceholderText"/>
-            </w:rPr>
-            <w:t/>
-          </w:r>
-        </w:p>
-      </w:docPartBody>
-    </w:docPart>
-  </w:docParts>
-</w:glossaryDocument>
 </file>
 
 <file path=word/theme/theme1.xml><?xml version="1.0" encoding="utf-8"?>
@@ -4157,6 +4140,21 @@
 </file>
 
 <file path=customXml/item2.xml><?xml version="1.0" encoding="utf-8"?>
+<p:properties xmlns:p="http://schemas.microsoft.com/office/2006/metadata/properties" xmlns:xsi="http://www.w3.org/2001/XMLSchema-instance" xmlns:pc="http://schemas.microsoft.com/office/infopath/2007/PartnerControls">
+  <documentManagement/>
+</p:properties>
+</file>
+
+<file path=customXml/item3.xml><?xml version="1.0" encoding="utf-8"?>
+<?mso-contentType ?>
+<FormTemplates xmlns="http://schemas.microsoft.com/sharepoint/v3/contenttype/forms">
+  <Display>DocumentLibraryForm</Display>
+  <Edit>DocumentLibraryForm</Edit>
+  <New>DocumentLibraryForm</New>
+</FormTemplates>
+</file>
+
+<file path=customXml/item4.xml><?xml version="1.0" encoding="utf-8"?>
 <ct:contentTypeSchema xmlns:ct="http://schemas.microsoft.com/office/2006/metadata/contentType" xmlns:ma="http://schemas.microsoft.com/office/2006/metadata/properties/metaAttributes" ct:_="" ma:_="" ma:contentTypeName="Document" ma:contentTypeID="0x01010005DD072507EB164297D163522B1257F3" ma:contentTypeVersion="2" ma:contentTypeDescription="Create a new document." ma:contentTypeScope="" ma:versionID="1ad3923313edbe186d336429e025c5cb">
   <xsd:schema xmlns:xsd="http://www.w3.org/2001/XMLSchema" xmlns:xs="http://www.w3.org/2001/XMLSchema" xmlns:p="http://schemas.microsoft.com/office/2006/metadata/properties" xmlns:ns2="12431587-8fe2-469b-8d7c-8f4bf9831630" targetNamespace="http://schemas.microsoft.com/office/2006/metadata/properties" ma:root="true" ma:fieldsID="afcbd7f7fddb80c9723cc5bf5c2a4c77" ns2:_="">
     <xsd:import namespace="12431587-8fe2-469b-8d7c-8f4bf9831630"/>
@@ -4288,21 +4286,6 @@
 </ct:contentTypeSchema>
 </file>
 
-<file path=customXml/item3.xml><?xml version="1.0" encoding="utf-8"?>
-<?mso-contentType ?>
-<FormTemplates xmlns="http://schemas.microsoft.com/sharepoint/v3/contenttype/forms">
-  <Display>DocumentLibraryForm</Display>
-  <Edit>DocumentLibraryForm</Edit>
-  <New>DocumentLibraryForm</New>
-</FormTemplates>
-</file>
-
-<file path=customXml/item4.xml><?xml version="1.0" encoding="utf-8"?>
-<p:properties xmlns:p="http://schemas.microsoft.com/office/2006/metadata/properties" xmlns:xsi="http://www.w3.org/2001/XMLSchema-instance" xmlns:pc="http://schemas.microsoft.com/office/infopath/2007/PartnerControls">
-  <documentManagement/>
-</p:properties>
-</file>
-
 <file path=customXml/itemProps1.xml><?xml version="1.0" encoding="utf-8"?>
 <ds:datastoreItem xmlns:ds="http://schemas.openxmlformats.org/officeDocument/2006/customXml" ds:itemID="{63EDCDC3-9D05-4594-B018-3B12B7FD2673}">
   <ds:schemaRefs>
@@ -4312,13 +4295,36 @@
 </file>
 
 <file path=customXml/itemProps2.xml><?xml version="1.0" encoding="utf-8"?>
-<ds:datastoreItem xmlns:ds="http://schemas.openxmlformats.org/officeDocument/2006/customXml" ds:itemID="{8855B47E-3CD9-43AB-A6C3-7823AC4D9359}"/>
+<ds:datastoreItem xmlns:ds="http://schemas.openxmlformats.org/officeDocument/2006/customXml" ds:itemID="{860A0165-15EA-45C6-B901-9724F97E6B48}">
+  <ds:schemaRefs>
+    <ds:schemaRef ds:uri="http://schemas.microsoft.com/office/2006/metadata/properties"/>
+    <ds:schemaRef ds:uri="http://schemas.microsoft.com/office/infopath/2007/PartnerControls"/>
+  </ds:schemaRefs>
+</ds:datastoreItem>
 </file>
 
 <file path=customXml/itemProps3.xml><?xml version="1.0" encoding="utf-8"?>
-<ds:datastoreItem xmlns:ds="http://schemas.openxmlformats.org/officeDocument/2006/customXml" ds:itemID="{401BBC77-6176-4ED2-A378-52B101895B96}"/>
+<ds:datastoreItem xmlns:ds="http://schemas.openxmlformats.org/officeDocument/2006/customXml" ds:itemID="{401BBC77-6176-4ED2-A378-52B101895B96}">
+  <ds:schemaRefs>
+    <ds:schemaRef ds:uri="http://schemas.microsoft.com/sharepoint/v3/contenttype/forms"/>
+  </ds:schemaRefs>
+</ds:datastoreItem>
 </file>
 
 <file path=customXml/itemProps4.xml><?xml version="1.0" encoding="utf-8"?>
-<ds:datastoreItem xmlns:ds="http://schemas.openxmlformats.org/officeDocument/2006/customXml" ds:itemID="{860A0165-15EA-45C6-B901-9724F97E6B48}"/>
+<ds:datastoreItem xmlns:ds="http://schemas.openxmlformats.org/officeDocument/2006/customXml" ds:itemID="{8855B47E-3CD9-43AB-A6C3-7823AC4D9359}">
+  <ds:schemaRefs>
+    <ds:schemaRef ds:uri="http://schemas.microsoft.com/office/2006/metadata/contentType"/>
+    <ds:schemaRef ds:uri="http://schemas.microsoft.com/office/2006/metadata/properties/metaAttributes"/>
+    <ds:schemaRef ds:uri="http://www.w3.org/2001/XMLSchema"/>
+    <ds:schemaRef ds:uri="http://schemas.microsoft.com/office/2006/metadata/properties"/>
+    <ds:schemaRef ds:uri="12431587-8fe2-469b-8d7c-8f4bf9831630"/>
+    <ds:schemaRef ds:uri="http://schemas.microsoft.com/office/2006/documentManagement/types"/>
+    <ds:schemaRef ds:uri="http://schemas.microsoft.com/office/infopath/2007/PartnerControls"/>
+    <ds:schemaRef ds:uri="http://schemas.openxmlformats.org/package/2006/metadata/core-properties"/>
+    <ds:schemaRef ds:uri="http://purl.org/dc/elements/1.1/"/>
+    <ds:schemaRef ds:uri="http://purl.org/dc/terms/"/>
+    <ds:schemaRef ds:uri="http://schemas.microsoft.com/internal/obd"/>
+  </ds:schemaRefs>
+</ds:datastoreItem>
 </file>
</xml_diff>